<commit_message>
Update aan document dinges
</commit_message>
<xml_diff>
--- a/Design Documents/GDD_THEDUMBTOWER.docx
+++ b/Design Documents/GDD_THEDUMBTOWER.docx
@@ -1,6 +1,6 @@
 
 <file path=word/document.xml><?xml version="1.0" encoding="utf-8"?>
-<w:document xmlns:wpc="http://schemas.microsoft.com/office/word/2010/wordprocessingCanvas" xmlns:mc="http://schemas.openxmlformats.org/markup-compatibility/2006" xmlns:o="urn:schemas-microsoft-com:office:office" xmlns:r="http://schemas.openxmlformats.org/officeDocument/2006/relationships" xmlns:m="http://schemas.openxmlformats.org/officeDocument/2006/math" xmlns:v="urn:schemas-microsoft-com:vml" xmlns:wp14="http://schemas.microsoft.com/office/word/2010/wordprocessingDrawing" xmlns:wp="http://schemas.openxmlformats.org/drawingml/2006/wordprocessingDrawing" xmlns:w10="urn:schemas-microsoft-com:office:word" xmlns:w="http://schemas.openxmlformats.org/wordprocessingml/2006/main" xmlns:w14="http://schemas.microsoft.com/office/word/2010/wordml" xmlns:w15="http://schemas.microsoft.com/office/word/2012/wordml" xmlns:wpg="http://schemas.microsoft.com/office/word/2010/wordprocessingGroup" xmlns:wpi="http://schemas.microsoft.com/office/word/2010/wordprocessingInk" xmlns:wne="http://schemas.microsoft.com/office/word/2006/wordml" xmlns:wps="http://schemas.microsoft.com/office/word/2010/wordprocessingShape" mc:Ignorable="w14 w15 wp14">
+<w:document xmlns:wpc="http://schemas.microsoft.com/office/word/2010/wordprocessingCanvas" xmlns:mo="http://schemas.microsoft.com/office/mac/office/2008/main" xmlns:mc="http://schemas.openxmlformats.org/markup-compatibility/2006" xmlns:mv="urn:schemas-microsoft-com:mac:vml" xmlns:o="urn:schemas-microsoft-com:office:office" xmlns:r="http://schemas.openxmlformats.org/officeDocument/2006/relationships" xmlns:m="http://schemas.openxmlformats.org/officeDocument/2006/math" xmlns:v="urn:schemas-microsoft-com:vml" xmlns:wp14="http://schemas.microsoft.com/office/word/2010/wordprocessingDrawing" xmlns:wp="http://schemas.openxmlformats.org/drawingml/2006/wordprocessingDrawing" xmlns:w10="urn:schemas-microsoft-com:office:word" xmlns:w="http://schemas.openxmlformats.org/wordprocessingml/2006/main" xmlns:w14="http://schemas.microsoft.com/office/word/2010/wordml" xmlns:wpg="http://schemas.microsoft.com/office/word/2010/wordprocessingGroup" xmlns:wpi="http://schemas.microsoft.com/office/word/2010/wordprocessingInk" xmlns:wne="http://schemas.microsoft.com/office/word/2006/wordml" xmlns:wps="http://schemas.microsoft.com/office/word/2010/wordprocessingShape" mc:Ignorable="w14 wp14">
   <w:body>
     <w:p>
       <w:pPr>
@@ -104,7 +104,7 @@
           <w:sz w:val="32"/>
           <w:szCs w:val="32"/>
         </w:rPr>
-        <w:t>Video editing in motion</w:t>
+        <w:t>The edited escape</w:t>
       </w:r>
       <w:r>
         <w:rPr>
@@ -151,7 +151,15 @@
           <w:sz w:val="48"/>
           <w:szCs w:val="48"/>
         </w:rPr>
-        <w:t xml:space="preserve">Summer GameJam </w:t>
+        <w:t>Summer Game Dev</w:t>
+      </w:r>
+      <w:r>
+        <w:rPr>
+          <w:rFonts w:ascii="Times New Roman" w:hAnsi="Times New Roman" w:cs="Times New Roman"/>
+          <w:sz w:val="48"/>
+          <w:szCs w:val="48"/>
+        </w:rPr>
+        <w:t xml:space="preserve"> </w:t>
       </w:r>
       <w:r>
         <w:rPr>
@@ -188,7 +196,7 @@
           <w:szCs w:val="48"/>
         </w:rPr>
         <w:drawing>
-          <wp:anchor distT="0" distB="0" distL="114300" distR="114300" simplePos="0" relativeHeight="251659264" behindDoc="1" locked="0" layoutInCell="1" allowOverlap="1" wp14:anchorId="4995EA4F" wp14:editId="174AC31A">
+          <wp:anchor distT="0" distB="0" distL="114300" distR="114300" simplePos="0" relativeHeight="251659264" behindDoc="1" locked="0" layoutInCell="1" allowOverlap="1" wp14:anchorId="5BD50F6E" wp14:editId="17BDC32F">
             <wp:simplePos x="0" y="0"/>
             <wp:positionH relativeFrom="margin">
               <wp:posOffset>3565421</wp:posOffset>
@@ -211,7 +219,7 @@
                     <pic:cNvPicPr/>
                   </pic:nvPicPr>
                   <pic:blipFill>
-                    <a:blip r:embed="rId8">
+                    <a:blip r:embed="rId9">
                       <a:extLst>
                         <a:ext uri="{28A0092B-C50C-407E-A947-70E740481C1C}">
                           <a14:useLocalDpi xmlns:a14="http://schemas.microsoft.com/office/drawing/2010/main" val="0"/>
@@ -251,7 +259,7 @@
           <w:szCs w:val="72"/>
         </w:rPr>
         <w:drawing>
-          <wp:anchor distT="0" distB="0" distL="114300" distR="114300" simplePos="0" relativeHeight="251658240" behindDoc="1" locked="0" layoutInCell="1" allowOverlap="1" wp14:anchorId="08857F75" wp14:editId="0477547E">
+          <wp:anchor distT="0" distB="0" distL="114300" distR="114300" simplePos="0" relativeHeight="251658240" behindDoc="1" locked="0" layoutInCell="1" allowOverlap="1" wp14:anchorId="65F59BD8" wp14:editId="1A688909">
             <wp:simplePos x="0" y="0"/>
             <wp:positionH relativeFrom="margin">
               <wp:posOffset>635455</wp:posOffset>
@@ -274,7 +282,7 @@
                     <pic:cNvPicPr/>
                   </pic:nvPicPr>
                   <pic:blipFill>
-                    <a:blip r:embed="rId9" cstate="print">
+                    <a:blip r:embed="rId10" cstate="print">
                       <a:extLst>
                         <a:ext uri="{28A0092B-C50C-407E-A947-70E740481C1C}">
                           <a14:useLocalDpi xmlns:a14="http://schemas.microsoft.com/office/drawing/2010/main" val="0"/>
@@ -1674,7 +1682,55 @@
           <w:szCs w:val="32"/>
         </w:rPr>
         <w:tab/>
-        <w:t xml:space="preserve">Game Jam contest. The Jam’s theme is: “Red Carpet. This is the </w:t>
+        <w:t xml:space="preserve">Game </w:t>
+      </w:r>
+      <w:r>
+        <w:rPr>
+          <w:rFonts w:ascii="Times New Roman" w:hAnsi="Times New Roman" w:cs="Times New Roman"/>
+          <w:sz w:val="32"/>
+          <w:szCs w:val="32"/>
+        </w:rPr>
+        <w:t>Dev</w:t>
+      </w:r>
+      <w:r>
+        <w:rPr>
+          <w:rFonts w:ascii="Times New Roman" w:hAnsi="Times New Roman" w:cs="Times New Roman"/>
+          <w:sz w:val="32"/>
+          <w:szCs w:val="32"/>
+        </w:rPr>
+        <w:t xml:space="preserve"> contest. The </w:t>
+      </w:r>
+      <w:r>
+        <w:rPr>
+          <w:rFonts w:ascii="Times New Roman" w:hAnsi="Times New Roman" w:cs="Times New Roman"/>
+          <w:sz w:val="32"/>
+          <w:szCs w:val="32"/>
+        </w:rPr>
+        <w:t>Dev’s</w:t>
+      </w:r>
+      <w:r>
+        <w:rPr>
+          <w:rFonts w:ascii="Times New Roman" w:hAnsi="Times New Roman" w:cs="Times New Roman"/>
+          <w:sz w:val="32"/>
+          <w:szCs w:val="32"/>
+        </w:rPr>
+        <w:t xml:space="preserve"> theme is: “Red Carpet</w:t>
+      </w:r>
+      <w:r>
+        <w:rPr>
+          <w:rFonts w:ascii="Times New Roman" w:hAnsi="Times New Roman" w:cs="Times New Roman"/>
+          <w:sz w:val="32"/>
+          <w:szCs w:val="32"/>
+        </w:rPr>
+        <w:t>”</w:t>
+      </w:r>
+      <w:r>
+        <w:rPr>
+          <w:rFonts w:ascii="Times New Roman" w:hAnsi="Times New Roman" w:cs="Times New Roman"/>
+          <w:sz w:val="32"/>
+          <w:szCs w:val="32"/>
+        </w:rPr>
+        <w:t xml:space="preserve">. This is the </w:t>
       </w:r>
       <w:r>
         <w:rPr>
@@ -1709,7 +1765,23 @@
           <w:szCs w:val="32"/>
         </w:rPr>
         <w:br/>
-        <w:t xml:space="preserve">      - The philosophy of The Dumb Tower, is to engage the audience in</w:t>
+        <w:t xml:space="preserve">      - T</w:t>
+      </w:r>
+      <w:r>
+        <w:rPr>
+          <w:rFonts w:ascii="Times New Roman" w:hAnsi="Times New Roman" w:cs="Times New Roman"/>
+          <w:sz w:val="32"/>
+          <w:szCs w:val="32"/>
+        </w:rPr>
+        <w:t>he philosophy of The Dumb Tower</w:t>
+      </w:r>
+      <w:r>
+        <w:rPr>
+          <w:rFonts w:ascii="Times New Roman" w:hAnsi="Times New Roman" w:cs="Times New Roman"/>
+          <w:sz w:val="32"/>
+          <w:szCs w:val="32"/>
+        </w:rPr>
+        <w:t xml:space="preserve"> is to engage the audience in</w:t>
       </w:r>
       <w:r>
         <w:rPr>
@@ -1895,7 +1967,23 @@
           <w:szCs w:val="32"/>
         </w:rPr>
         <w:tab/>
-        <w:t xml:space="preserve">for of sharing the game, without requiring downloads. The NFF </w:t>
+        <w:t>for</w:t>
+      </w:r>
+      <w:r>
+        <w:rPr>
+          <w:rFonts w:ascii="Times New Roman" w:hAnsi="Times New Roman" w:cs="Times New Roman"/>
+          <w:sz w:val="32"/>
+          <w:szCs w:val="32"/>
+        </w:rPr>
+        <w:t>m</w:t>
+      </w:r>
+      <w:r>
+        <w:rPr>
+          <w:rFonts w:ascii="Times New Roman" w:hAnsi="Times New Roman" w:cs="Times New Roman"/>
+          <w:sz w:val="32"/>
+          <w:szCs w:val="32"/>
+        </w:rPr>
+        <w:t xml:space="preserve"> of sharing the game, without requiring downloads. The NFF </w:t>
       </w:r>
       <w:r>
         <w:rPr>
@@ -2493,13 +2581,6 @@
           <w:szCs w:val="32"/>
         </w:rPr>
         <w:br/>
-      </w:r>
-      <w:r>
-        <w:rPr>
-          <w:rFonts w:ascii="Times New Roman" w:hAnsi="Times New Roman" w:cs="Times New Roman"/>
-          <w:sz w:val="32"/>
-          <w:szCs w:val="32"/>
-        </w:rPr>
         <w:t>- The world is represented from the inside of the Dumb tower, which is dusty due to the recent earthquake, and in all sorts of disarray. Some parts have turned to rubble, others have fallen off and block the exits completely.</w:t>
       </w:r>
       <w:r>
@@ -2752,7 +2833,23 @@
           <w:sz w:val="32"/>
           <w:szCs w:val="32"/>
         </w:rPr>
-        <w:t xml:space="preserve">The information about the NFF is scattered through the tower in the shape of Golden Calf statues. When the player reaches one, a prompt will be given. The player can press SPACEBAR in order to add information about the NFF to their documentary. The player character will then play a voice recording containing interesting information about the NFF. </w:t>
+        <w:t xml:space="preserve">The information about the NFF is scattered through the tower in the shape of Golden Calf statues. When the player reaches one, a prompt will be given. The player can press </w:t>
+      </w:r>
+      <w:r>
+        <w:rPr>
+          <w:rFonts w:ascii="Times New Roman" w:hAnsi="Times New Roman" w:cs="Times New Roman"/>
+          <w:sz w:val="32"/>
+          <w:szCs w:val="32"/>
+        </w:rPr>
+        <w:t>E</w:t>
+      </w:r>
+      <w:r>
+        <w:rPr>
+          <w:rFonts w:ascii="Times New Roman" w:hAnsi="Times New Roman" w:cs="Times New Roman"/>
+          <w:sz w:val="32"/>
+          <w:szCs w:val="32"/>
+        </w:rPr>
+        <w:t xml:space="preserve"> in order to add information about the NFF to their documentary. The player character will then play a voice recording containing interesting information about the NFF. </w:t>
       </w:r>
       <w:r>
         <w:rPr>
@@ -2933,13 +3030,25 @@
         </w:rPr>
       </w:pPr>
       <w:bookmarkStart w:id="8" w:name="_Toc425348046"/>
-      <w:r>
+    </w:p>
+    <w:p>
+      <w:pPr>
+        <w:pStyle w:val="NoSpacing"/>
+        <w:outlineLvl w:val="2"/>
         <w:rPr>
           <w:rFonts w:ascii="Times New Roman" w:hAnsi="Times New Roman" w:cs="Times New Roman"/>
           <w:b/>
           <w:sz w:val="36"/>
           <w:szCs w:val="36"/>
         </w:rPr>
+      </w:pPr>
+      <w:r>
+        <w:rPr>
+          <w:rFonts w:ascii="Times New Roman" w:hAnsi="Times New Roman" w:cs="Times New Roman"/>
+          <w:b/>
+          <w:sz w:val="36"/>
+          <w:szCs w:val="36"/>
+        </w:rPr>
         <w:lastRenderedPageBreak/>
         <w:t>1.2.6 Obstacles and Objects:</w:t>
       </w:r>
@@ -3555,7 +3664,25 @@
           <w:sz w:val="32"/>
           <w:szCs w:val="32"/>
         </w:rPr>
-        <w:t>The audio elements were designed by an external developer named Lars Brugman.</w:t>
+        <w:t xml:space="preserve">The audio elements were designed </w:t>
+      </w:r>
+      <w:r>
+        <w:rPr>
+          <w:rFonts w:ascii="Times New Roman" w:hAnsi="Times New Roman" w:cs="Times New Roman"/>
+          <w:sz w:val="32"/>
+          <w:szCs w:val="32"/>
+        </w:rPr>
+        <w:t xml:space="preserve">and created </w:t>
+      </w:r>
+      <w:bookmarkStart w:id="11" w:name="_GoBack"/>
+      <w:bookmarkEnd w:id="11"/>
+      <w:r>
+        <w:rPr>
+          <w:rFonts w:ascii="Times New Roman" w:hAnsi="Times New Roman" w:cs="Times New Roman"/>
+          <w:sz w:val="32"/>
+          <w:szCs w:val="32"/>
+        </w:rPr>
+        <w:t>by an external developer named Lars Brugman.</w:t>
       </w:r>
     </w:p>
     <w:p>
@@ -4013,7 +4140,7 @@
           <w:szCs w:val="36"/>
         </w:rPr>
       </w:pPr>
-      <w:bookmarkStart w:id="11" w:name="_Toc425348049"/>
+      <w:bookmarkStart w:id="12" w:name="_Toc425348049"/>
       <w:r>
         <w:rPr>
           <w:rFonts w:ascii="Times New Roman" w:hAnsi="Times New Roman" w:cs="Times New Roman"/>
@@ -4032,7 +4159,7 @@
         </w:rPr>
         <w:t xml:space="preserve"> Technology</w:t>
       </w:r>
-      <w:bookmarkEnd w:id="11"/>
+      <w:bookmarkEnd w:id="12"/>
     </w:p>
     <w:p>
       <w:pPr>
@@ -4141,7 +4268,7 @@
           <w:szCs w:val="48"/>
         </w:rPr>
       </w:pPr>
-      <w:bookmarkStart w:id="12" w:name="_Toc425348050"/>
+      <w:bookmarkStart w:id="13" w:name="_Toc425348050"/>
       <w:r>
         <w:rPr>
           <w:rFonts w:ascii="Times New Roman" w:hAnsi="Times New Roman" w:cs="Times New Roman"/>
@@ -4151,7 +4278,7 @@
         <w:lastRenderedPageBreak/>
         <w:t>Player/Game Interaction</w:t>
       </w:r>
-      <w:bookmarkEnd w:id="12"/>
+      <w:bookmarkEnd w:id="13"/>
       <w:r>
         <w:rPr>
           <w:rFonts w:ascii="Times New Roman" w:hAnsi="Times New Roman" w:cs="Times New Roman"/>
@@ -4173,7 +4300,7 @@
           <w:szCs w:val="40"/>
         </w:rPr>
       </w:pPr>
-      <w:bookmarkStart w:id="13" w:name="_Toc425348051"/>
+      <w:bookmarkStart w:id="14" w:name="_Toc425348051"/>
       <w:r>
         <w:rPr>
           <w:rFonts w:ascii="Times New Roman" w:hAnsi="Times New Roman" w:cs="Times New Roman"/>
@@ -4184,7 +4311,7 @@
         </w:rPr>
         <w:t>2.1 In game interaction</w:t>
       </w:r>
-      <w:bookmarkEnd w:id="13"/>
+      <w:bookmarkEnd w:id="14"/>
     </w:p>
     <w:p>
       <w:pPr>
@@ -4230,7 +4357,7 @@
         </w:rPr>
         <w:br/>
       </w:r>
-      <w:bookmarkStart w:id="14" w:name="_Toc425348052"/>
+      <w:bookmarkStart w:id="15" w:name="_Toc425348052"/>
       <w:r>
         <w:rPr>
           <w:rFonts w:ascii="Times New Roman" w:hAnsi="Times New Roman" w:cs="Times New Roman"/>
@@ -4241,7 +4368,7 @@
         </w:rPr>
         <w:t>2.1.1 Activity 1 (Walk):</w:t>
       </w:r>
-      <w:bookmarkEnd w:id="14"/>
+      <w:bookmarkEnd w:id="15"/>
       <w:r>
         <w:rPr>
           <w:rFonts w:ascii="Times New Roman" w:hAnsi="Times New Roman" w:cs="Times New Roman"/>
@@ -4618,8 +4745,6 @@
           <w:szCs w:val="32"/>
         </w:rPr>
       </w:pPr>
-      <w:bookmarkStart w:id="15" w:name="_GoBack"/>
-      <w:bookmarkEnd w:id="15"/>
     </w:p>
     <w:p>
       <w:pPr>
@@ -4721,7 +4846,7 @@
       </w:r>
     </w:p>
     <w:sectPr>
-      <w:footerReference w:type="default" r:id="rId10"/>
+      <w:footerReference w:type="default" r:id="rId11"/>
       <w:pgSz w:w="12240" w:h="15840"/>
       <w:pgMar w:top="1440" w:right="1440" w:bottom="1440" w:left="1440" w:header="720" w:footer="720" w:gutter="0"/>
       <w:cols w:space="720"/>
@@ -4732,7 +4857,7 @@
 </file>
 
 <file path=word/endnotes.xml><?xml version="1.0" encoding="utf-8"?>
-<w:endnotes xmlns:wpc="http://schemas.microsoft.com/office/word/2010/wordprocessingCanvas" xmlns:mc="http://schemas.openxmlformats.org/markup-compatibility/2006" xmlns:o="urn:schemas-microsoft-com:office:office" xmlns:r="http://schemas.openxmlformats.org/officeDocument/2006/relationships" xmlns:m="http://schemas.openxmlformats.org/officeDocument/2006/math" xmlns:v="urn:schemas-microsoft-com:vml" xmlns:wp14="http://schemas.microsoft.com/office/word/2010/wordprocessingDrawing" xmlns:wp="http://schemas.openxmlformats.org/drawingml/2006/wordprocessingDrawing" xmlns:w10="urn:schemas-microsoft-com:office:word" xmlns:w="http://schemas.openxmlformats.org/wordprocessingml/2006/main" xmlns:w14="http://schemas.microsoft.com/office/word/2010/wordml" xmlns:w15="http://schemas.microsoft.com/office/word/2012/wordml" xmlns:wpg="http://schemas.microsoft.com/office/word/2010/wordprocessingGroup" xmlns:wpi="http://schemas.microsoft.com/office/word/2010/wordprocessingInk" xmlns:wne="http://schemas.microsoft.com/office/word/2006/wordml" xmlns:wps="http://schemas.microsoft.com/office/word/2010/wordprocessingShape" mc:Ignorable="w14 w15 wp14">
+<w:endnotes xmlns:wpc="http://schemas.microsoft.com/office/word/2010/wordprocessingCanvas" xmlns:mo="http://schemas.microsoft.com/office/mac/office/2008/main" xmlns:mc="http://schemas.openxmlformats.org/markup-compatibility/2006" xmlns:mv="urn:schemas-microsoft-com:mac:vml" xmlns:o="urn:schemas-microsoft-com:office:office" xmlns:r="http://schemas.openxmlformats.org/officeDocument/2006/relationships" xmlns:m="http://schemas.openxmlformats.org/officeDocument/2006/math" xmlns:v="urn:schemas-microsoft-com:vml" xmlns:wp14="http://schemas.microsoft.com/office/word/2010/wordprocessingDrawing" xmlns:wp="http://schemas.openxmlformats.org/drawingml/2006/wordprocessingDrawing" xmlns:w10="urn:schemas-microsoft-com:office:word" xmlns:w="http://schemas.openxmlformats.org/wordprocessingml/2006/main" xmlns:w14="http://schemas.microsoft.com/office/word/2010/wordml" xmlns:wpg="http://schemas.microsoft.com/office/word/2010/wordprocessingGroup" xmlns:wpi="http://schemas.microsoft.com/office/word/2010/wordprocessingInk" xmlns:wne="http://schemas.microsoft.com/office/word/2006/wordml" xmlns:wps="http://schemas.microsoft.com/office/word/2010/wordprocessingShape" mc:Ignorable="w14 wp14">
   <w:endnote w:type="separator" w:id="-1">
     <w:p>
       <w:pPr>
@@ -4757,7 +4882,7 @@
 </file>
 
 <file path=word/footer1.xml><?xml version="1.0" encoding="utf-8"?>
-<w:ftr xmlns:wpc="http://schemas.microsoft.com/office/word/2010/wordprocessingCanvas" xmlns:mc="http://schemas.openxmlformats.org/markup-compatibility/2006" xmlns:o="urn:schemas-microsoft-com:office:office" xmlns:r="http://schemas.openxmlformats.org/officeDocument/2006/relationships" xmlns:m="http://schemas.openxmlformats.org/officeDocument/2006/math" xmlns:v="urn:schemas-microsoft-com:vml" xmlns:wp14="http://schemas.microsoft.com/office/word/2010/wordprocessingDrawing" xmlns:wp="http://schemas.openxmlformats.org/drawingml/2006/wordprocessingDrawing" xmlns:w10="urn:schemas-microsoft-com:office:word" xmlns:w="http://schemas.openxmlformats.org/wordprocessingml/2006/main" xmlns:w14="http://schemas.microsoft.com/office/word/2010/wordml" xmlns:w15="http://schemas.microsoft.com/office/word/2012/wordml" xmlns:wpg="http://schemas.microsoft.com/office/word/2010/wordprocessingGroup" xmlns:wpi="http://schemas.microsoft.com/office/word/2010/wordprocessingInk" xmlns:wne="http://schemas.microsoft.com/office/word/2006/wordml" xmlns:wps="http://schemas.microsoft.com/office/word/2010/wordprocessingShape" mc:Ignorable="w14 w15 wp14">
+<w:ftr xmlns:wpc="http://schemas.microsoft.com/office/word/2010/wordprocessingCanvas" xmlns:mo="http://schemas.microsoft.com/office/mac/office/2008/main" xmlns:mc="http://schemas.openxmlformats.org/markup-compatibility/2006" xmlns:mv="urn:schemas-microsoft-com:mac:vml" xmlns:o="urn:schemas-microsoft-com:office:office" xmlns:r="http://schemas.openxmlformats.org/officeDocument/2006/relationships" xmlns:m="http://schemas.openxmlformats.org/officeDocument/2006/math" xmlns:v="urn:schemas-microsoft-com:vml" xmlns:wp14="http://schemas.microsoft.com/office/word/2010/wordprocessingDrawing" xmlns:wp="http://schemas.openxmlformats.org/drawingml/2006/wordprocessingDrawing" xmlns:w10="urn:schemas-microsoft-com:office:word" xmlns:w="http://schemas.openxmlformats.org/wordprocessingml/2006/main" xmlns:w14="http://schemas.microsoft.com/office/word/2010/wordml" xmlns:wpg="http://schemas.microsoft.com/office/word/2010/wordprocessingGroup" xmlns:wpi="http://schemas.microsoft.com/office/word/2010/wordprocessingInk" xmlns:wne="http://schemas.microsoft.com/office/word/2006/wordml" xmlns:wps="http://schemas.microsoft.com/office/word/2010/wordprocessingShape" mc:Ignorable="w14 wp14">
   <w:sdt>
     <w:sdtPr>
       <w:id w:val="1607931135"/>
@@ -4790,7 +4915,7 @@
           <w:rPr>
             <w:noProof/>
           </w:rPr>
-          <w:t>2</w:t>
+          <w:t>9</w:t>
         </w:r>
         <w:r>
           <w:rPr>
@@ -4810,7 +4935,7 @@
 </file>
 
 <file path=word/footnotes.xml><?xml version="1.0" encoding="utf-8"?>
-<w:footnotes xmlns:wpc="http://schemas.microsoft.com/office/word/2010/wordprocessingCanvas" xmlns:mc="http://schemas.openxmlformats.org/markup-compatibility/2006" xmlns:o="urn:schemas-microsoft-com:office:office" xmlns:r="http://schemas.openxmlformats.org/officeDocument/2006/relationships" xmlns:m="http://schemas.openxmlformats.org/officeDocument/2006/math" xmlns:v="urn:schemas-microsoft-com:vml" xmlns:wp14="http://schemas.microsoft.com/office/word/2010/wordprocessingDrawing" xmlns:wp="http://schemas.openxmlformats.org/drawingml/2006/wordprocessingDrawing" xmlns:w10="urn:schemas-microsoft-com:office:word" xmlns:w="http://schemas.openxmlformats.org/wordprocessingml/2006/main" xmlns:w14="http://schemas.microsoft.com/office/word/2010/wordml" xmlns:w15="http://schemas.microsoft.com/office/word/2012/wordml" xmlns:wpg="http://schemas.microsoft.com/office/word/2010/wordprocessingGroup" xmlns:wpi="http://schemas.microsoft.com/office/word/2010/wordprocessingInk" xmlns:wne="http://schemas.microsoft.com/office/word/2006/wordml" xmlns:wps="http://schemas.microsoft.com/office/word/2010/wordprocessingShape" mc:Ignorable="w14 w15 wp14">
+<w:footnotes xmlns:wpc="http://schemas.microsoft.com/office/word/2010/wordprocessingCanvas" xmlns:mo="http://schemas.microsoft.com/office/mac/office/2008/main" xmlns:mc="http://schemas.openxmlformats.org/markup-compatibility/2006" xmlns:mv="urn:schemas-microsoft-com:mac:vml" xmlns:o="urn:schemas-microsoft-com:office:office" xmlns:r="http://schemas.openxmlformats.org/officeDocument/2006/relationships" xmlns:m="http://schemas.openxmlformats.org/officeDocument/2006/math" xmlns:v="urn:schemas-microsoft-com:vml" xmlns:wp14="http://schemas.microsoft.com/office/word/2010/wordprocessingDrawing" xmlns:wp="http://schemas.openxmlformats.org/drawingml/2006/wordprocessingDrawing" xmlns:w10="urn:schemas-microsoft-com:office:word" xmlns:w="http://schemas.openxmlformats.org/wordprocessingml/2006/main" xmlns:w14="http://schemas.microsoft.com/office/word/2010/wordml" xmlns:wpg="http://schemas.microsoft.com/office/word/2010/wordprocessingGroup" xmlns:wpi="http://schemas.microsoft.com/office/word/2010/wordprocessingInk" xmlns:wne="http://schemas.microsoft.com/office/word/2006/wordml" xmlns:wps="http://schemas.microsoft.com/office/word/2010/wordprocessingShape" mc:Ignorable="w14 wp14">
   <w:footnote w:type="separator" w:id="-1">
     <w:p>
       <w:pPr>
@@ -4835,7 +4960,7 @@
 </file>
 
 <file path=word/numbering.xml><?xml version="1.0" encoding="utf-8"?>
-<w:numbering xmlns:wpc="http://schemas.microsoft.com/office/word/2010/wordprocessingCanvas" xmlns:mc="http://schemas.openxmlformats.org/markup-compatibility/2006" xmlns:o="urn:schemas-microsoft-com:office:office" xmlns:r="http://schemas.openxmlformats.org/officeDocument/2006/relationships" xmlns:m="http://schemas.openxmlformats.org/officeDocument/2006/math" xmlns:v="urn:schemas-microsoft-com:vml" xmlns:wp14="http://schemas.microsoft.com/office/word/2010/wordprocessingDrawing" xmlns:wp="http://schemas.openxmlformats.org/drawingml/2006/wordprocessingDrawing" xmlns:w10="urn:schemas-microsoft-com:office:word" xmlns:w="http://schemas.openxmlformats.org/wordprocessingml/2006/main" xmlns:w14="http://schemas.microsoft.com/office/word/2010/wordml" xmlns:w15="http://schemas.microsoft.com/office/word/2012/wordml" xmlns:wpg="http://schemas.microsoft.com/office/word/2010/wordprocessingGroup" xmlns:wpi="http://schemas.microsoft.com/office/word/2010/wordprocessingInk" xmlns:wne="http://schemas.microsoft.com/office/word/2006/wordml" xmlns:wps="http://schemas.microsoft.com/office/word/2010/wordprocessingShape" mc:Ignorable="w14 w15 wp14">
+<w:numbering xmlns:wpc="http://schemas.microsoft.com/office/word/2010/wordprocessingCanvas" xmlns:mo="http://schemas.microsoft.com/office/mac/office/2008/main" xmlns:mc="http://schemas.openxmlformats.org/markup-compatibility/2006" xmlns:mv="urn:schemas-microsoft-com:mac:vml" xmlns:o="urn:schemas-microsoft-com:office:office" xmlns:r="http://schemas.openxmlformats.org/officeDocument/2006/relationships" xmlns:m="http://schemas.openxmlformats.org/officeDocument/2006/math" xmlns:v="urn:schemas-microsoft-com:vml" xmlns:wp14="http://schemas.microsoft.com/office/word/2010/wordprocessingDrawing" xmlns:wp="http://schemas.openxmlformats.org/drawingml/2006/wordprocessingDrawing" xmlns:w10="urn:schemas-microsoft-com:office:word" xmlns:w="http://schemas.openxmlformats.org/wordprocessingml/2006/main" xmlns:w14="http://schemas.microsoft.com/office/word/2010/wordml" xmlns:wpg="http://schemas.microsoft.com/office/word/2010/wordprocessingGroup" xmlns:wpi="http://schemas.microsoft.com/office/word/2010/wordprocessingInk" xmlns:wne="http://schemas.microsoft.com/office/word/2006/wordml" xmlns:wps="http://schemas.microsoft.com/office/word/2010/wordprocessingShape" mc:Ignorable="w14 wp14">
   <w:abstractNum w:abstractNumId="0">
     <w:nsid w:val="05832753"/>
     <w:multiLevelType w:val="hybridMultilevel"/>
@@ -5744,7 +5869,7 @@
 </file>
 
 <file path=word/styles.xml><?xml version="1.0" encoding="utf-8"?>
-<w:styles xmlns:mc="http://schemas.openxmlformats.org/markup-compatibility/2006" xmlns:r="http://schemas.openxmlformats.org/officeDocument/2006/relationships" xmlns:w="http://schemas.openxmlformats.org/wordprocessingml/2006/main" xmlns:w14="http://schemas.microsoft.com/office/word/2010/wordml" xmlns:w15="http://schemas.microsoft.com/office/word/2012/wordml" mc:Ignorable="w14 w15">
+<w:styles xmlns:mc="http://schemas.openxmlformats.org/markup-compatibility/2006" xmlns:r="http://schemas.openxmlformats.org/officeDocument/2006/relationships" xmlns:w="http://schemas.openxmlformats.org/wordprocessingml/2006/main" xmlns:w14="http://schemas.microsoft.com/office/word/2010/wordml" mc:Ignorable="w14">
   <w:docDefaults>
     <w:rPrDefault>
       <w:rPr>
@@ -5760,378 +5885,153 @@
       </w:pPr>
     </w:pPrDefault>
   </w:docDefaults>
-  <w:latentStyles w:defLockedState="0" w:defUIPriority="99" w:defSemiHidden="0" w:defUnhideWhenUsed="0" w:defQFormat="0" w:count="371">
-    <w:lsdException w:name="Normal" w:uiPriority="0" w:qFormat="1"/>
-    <w:lsdException w:name="heading 1" w:uiPriority="9" w:qFormat="1"/>
-    <w:lsdException w:name="heading 2" w:semiHidden="1" w:uiPriority="9" w:unhideWhenUsed="1" w:qFormat="1"/>
-    <w:lsdException w:name="heading 3" w:semiHidden="1" w:uiPriority="9" w:unhideWhenUsed="1" w:qFormat="1"/>
-    <w:lsdException w:name="heading 4" w:semiHidden="1" w:uiPriority="9" w:unhideWhenUsed="1" w:qFormat="1"/>
-    <w:lsdException w:name="heading 5" w:semiHidden="1" w:uiPriority="9" w:unhideWhenUsed="1" w:qFormat="1"/>
-    <w:lsdException w:name="heading 6" w:semiHidden="1" w:uiPriority="9" w:unhideWhenUsed="1" w:qFormat="1"/>
-    <w:lsdException w:name="heading 7" w:semiHidden="1" w:uiPriority="9" w:unhideWhenUsed="1" w:qFormat="1"/>
-    <w:lsdException w:name="heading 8" w:semiHidden="1" w:uiPriority="9" w:unhideWhenUsed="1" w:qFormat="1"/>
-    <w:lsdException w:name="heading 9" w:semiHidden="1" w:uiPriority="9" w:unhideWhenUsed="1" w:qFormat="1"/>
-    <w:lsdException w:name="index 1" w:semiHidden="1" w:unhideWhenUsed="1"/>
-    <w:lsdException w:name="index 2" w:semiHidden="1" w:unhideWhenUsed="1"/>
-    <w:lsdException w:name="index 3" w:semiHidden="1" w:unhideWhenUsed="1"/>
-    <w:lsdException w:name="index 4" w:semiHidden="1" w:unhideWhenUsed="1"/>
-    <w:lsdException w:name="index 5" w:semiHidden="1" w:unhideWhenUsed="1"/>
-    <w:lsdException w:name="index 6" w:semiHidden="1" w:unhideWhenUsed="1"/>
-    <w:lsdException w:name="index 7" w:semiHidden="1" w:unhideWhenUsed="1"/>
-    <w:lsdException w:name="index 8" w:semiHidden="1" w:unhideWhenUsed="1"/>
-    <w:lsdException w:name="index 9" w:semiHidden="1" w:unhideWhenUsed="1"/>
-    <w:lsdException w:name="toc 1" w:semiHidden="1" w:uiPriority="39" w:unhideWhenUsed="1"/>
-    <w:lsdException w:name="toc 2" w:semiHidden="1" w:uiPriority="39" w:unhideWhenUsed="1"/>
-    <w:lsdException w:name="toc 3" w:semiHidden="1" w:uiPriority="39" w:unhideWhenUsed="1"/>
-    <w:lsdException w:name="toc 4" w:semiHidden="1" w:uiPriority="39" w:unhideWhenUsed="1"/>
-    <w:lsdException w:name="toc 5" w:semiHidden="1" w:uiPriority="39" w:unhideWhenUsed="1"/>
-    <w:lsdException w:name="toc 6" w:semiHidden="1" w:uiPriority="39" w:unhideWhenUsed="1"/>
-    <w:lsdException w:name="toc 7" w:semiHidden="1" w:uiPriority="39" w:unhideWhenUsed="1"/>
-    <w:lsdException w:name="toc 8" w:semiHidden="1" w:uiPriority="39" w:unhideWhenUsed="1"/>
-    <w:lsdException w:name="toc 9" w:semiHidden="1" w:uiPriority="39" w:unhideWhenUsed="1"/>
-    <w:lsdException w:name="Normal Indent" w:semiHidden="1" w:unhideWhenUsed="1"/>
-    <w:lsdException w:name="footnote text" w:semiHidden="1" w:unhideWhenUsed="1"/>
-    <w:lsdException w:name="annotation text" w:semiHidden="1" w:unhideWhenUsed="1"/>
-    <w:lsdException w:name="header" w:semiHidden="1" w:unhideWhenUsed="1"/>
-    <w:lsdException w:name="footer" w:semiHidden="1" w:unhideWhenUsed="1"/>
-    <w:lsdException w:name="index heading" w:semiHidden="1" w:unhideWhenUsed="1"/>
-    <w:lsdException w:name="caption" w:semiHidden="1" w:uiPriority="35" w:unhideWhenUsed="1" w:qFormat="1"/>
-    <w:lsdException w:name="table of figures" w:semiHidden="1" w:unhideWhenUsed="1"/>
-    <w:lsdException w:name="envelope address" w:semiHidden="1" w:unhideWhenUsed="1"/>
-    <w:lsdException w:name="envelope return" w:semiHidden="1" w:unhideWhenUsed="1"/>
-    <w:lsdException w:name="footnote reference" w:semiHidden="1" w:unhideWhenUsed="1"/>
-    <w:lsdException w:name="annotation reference" w:semiHidden="1" w:unhideWhenUsed="1"/>
-    <w:lsdException w:name="line number" w:semiHidden="1" w:unhideWhenUsed="1"/>
-    <w:lsdException w:name="page number" w:semiHidden="1" w:unhideWhenUsed="1"/>
-    <w:lsdException w:name="endnote reference" w:semiHidden="1" w:unhideWhenUsed="1"/>
-    <w:lsdException w:name="endnote text" w:semiHidden="1" w:unhideWhenUsed="1"/>
-    <w:lsdException w:name="table of authorities" w:semiHidden="1" w:unhideWhenUsed="1"/>
-    <w:lsdException w:name="macro" w:semiHidden="1" w:unhideWhenUsed="1"/>
-    <w:lsdException w:name="toa heading" w:semiHidden="1" w:unhideWhenUsed="1"/>
-    <w:lsdException w:name="List" w:semiHidden="1" w:unhideWhenUsed="1"/>
-    <w:lsdException w:name="List Bullet" w:semiHidden="1" w:unhideWhenUsed="1"/>
-    <w:lsdException w:name="List Number" w:semiHidden="1" w:unhideWhenUsed="1"/>
-    <w:lsdException w:name="List 2" w:semiHidden="1" w:unhideWhenUsed="1"/>
-    <w:lsdException w:name="List 3" w:semiHidden="1" w:unhideWhenUsed="1"/>
-    <w:lsdException w:name="List 4" w:semiHidden="1" w:unhideWhenUsed="1"/>
-    <w:lsdException w:name="List 5" w:semiHidden="1" w:unhideWhenUsed="1"/>
-    <w:lsdException w:name="List Bullet 2" w:semiHidden="1" w:unhideWhenUsed="1"/>
-    <w:lsdException w:name="List Bullet 3" w:semiHidden="1" w:unhideWhenUsed="1"/>
-    <w:lsdException w:name="List Bullet 4" w:semiHidden="1" w:unhideWhenUsed="1"/>
-    <w:lsdException w:name="List Bullet 5" w:semiHidden="1" w:unhideWhenUsed="1"/>
-    <w:lsdException w:name="List Number 2" w:semiHidden="1" w:unhideWhenUsed="1"/>
-    <w:lsdException w:name="List Number 3" w:semiHidden="1" w:unhideWhenUsed="1"/>
-    <w:lsdException w:name="List Number 4" w:semiHidden="1" w:unhideWhenUsed="1"/>
-    <w:lsdException w:name="List Number 5" w:semiHidden="1" w:unhideWhenUsed="1"/>
-    <w:lsdException w:name="Title" w:uiPriority="10" w:qFormat="1"/>
-    <w:lsdException w:name="Closing" w:semiHidden="1" w:unhideWhenUsed="1"/>
-    <w:lsdException w:name="Signature" w:semiHidden="1" w:unhideWhenUsed="1"/>
-    <w:lsdException w:name="Default Paragraph Font" w:semiHidden="1" w:uiPriority="1" w:unhideWhenUsed="1"/>
-    <w:lsdException w:name="Body Text" w:semiHidden="1" w:unhideWhenUsed="1"/>
-    <w:lsdException w:name="Body Text Indent" w:semiHidden="1" w:unhideWhenUsed="1"/>
-    <w:lsdException w:name="List Continue" w:semiHidden="1" w:unhideWhenUsed="1"/>
-    <w:lsdException w:name="List Continue 2" w:semiHidden="1" w:unhideWhenUsed="1"/>
-    <w:lsdException w:name="List Continue 3" w:semiHidden="1" w:unhideWhenUsed="1"/>
-    <w:lsdException w:name="List Continue 4" w:semiHidden="1" w:unhideWhenUsed="1"/>
-    <w:lsdException w:name="List Continue 5" w:semiHidden="1" w:unhideWhenUsed="1"/>
-    <w:lsdException w:name="Message Header" w:semiHidden="1" w:unhideWhenUsed="1"/>
-    <w:lsdException w:name="Subtitle" w:uiPriority="11" w:qFormat="1"/>
-    <w:lsdException w:name="Salutation" w:semiHidden="1" w:unhideWhenUsed="1"/>
-    <w:lsdException w:name="Date" w:semiHidden="1" w:unhideWhenUsed="1"/>
-    <w:lsdException w:name="Body Text First Indent" w:semiHidden="1" w:unhideWhenUsed="1"/>
-    <w:lsdException w:name="Body Text First Indent 2" w:semiHidden="1" w:unhideWhenUsed="1"/>
-    <w:lsdException w:name="Note Heading" w:semiHidden="1" w:unhideWhenUsed="1"/>
-    <w:lsdException w:name="Body Text 2" w:semiHidden="1" w:unhideWhenUsed="1"/>
-    <w:lsdException w:name="Body Text 3" w:semiHidden="1" w:unhideWhenUsed="1"/>
-    <w:lsdException w:name="Body Text Indent 2" w:semiHidden="1" w:unhideWhenUsed="1"/>
-    <w:lsdException w:name="Body Text Indent 3" w:semiHidden="1" w:unhideWhenUsed="1"/>
-    <w:lsdException w:name="Block Text" w:semiHidden="1" w:unhideWhenUsed="1"/>
-    <w:lsdException w:name="Hyperlink" w:semiHidden="1" w:unhideWhenUsed="1"/>
-    <w:lsdException w:name="FollowedHyperlink" w:semiHidden="1" w:unhideWhenUsed="1"/>
-    <w:lsdException w:name="Strong" w:uiPriority="22" w:qFormat="1"/>
-    <w:lsdException w:name="Emphasis" w:uiPriority="20" w:qFormat="1"/>
-    <w:lsdException w:name="Document Map" w:semiHidden="1" w:unhideWhenUsed="1"/>
-    <w:lsdException w:name="Plain Text" w:semiHidden="1" w:unhideWhenUsed="1"/>
-    <w:lsdException w:name="E-mail Signature" w:semiHidden="1" w:unhideWhenUsed="1"/>
-    <w:lsdException w:name="HTML Top of Form" w:semiHidden="1" w:unhideWhenUsed="1"/>
-    <w:lsdException w:name="HTML Bottom of Form" w:semiHidden="1" w:unhideWhenUsed="1"/>
-    <w:lsdException w:name="Normal (Web)" w:semiHidden="1" w:unhideWhenUsed="1"/>
-    <w:lsdException w:name="HTML Acronym" w:semiHidden="1" w:unhideWhenUsed="1"/>
-    <w:lsdException w:name="HTML Address" w:semiHidden="1" w:unhideWhenUsed="1"/>
-    <w:lsdException w:name="HTML Cite" w:semiHidden="1" w:unhideWhenUsed="1"/>
-    <w:lsdException w:name="HTML Code" w:semiHidden="1" w:unhideWhenUsed="1"/>
-    <w:lsdException w:name="HTML Definition" w:semiHidden="1" w:unhideWhenUsed="1"/>
-    <w:lsdException w:name="HTML Keyboard" w:semiHidden="1" w:unhideWhenUsed="1"/>
-    <w:lsdException w:name="HTML Preformatted" w:semiHidden="1" w:unhideWhenUsed="1"/>
-    <w:lsdException w:name="HTML Sample" w:semiHidden="1" w:unhideWhenUsed="1"/>
-    <w:lsdException w:name="HTML Typewriter" w:semiHidden="1" w:unhideWhenUsed="1"/>
-    <w:lsdException w:name="HTML Variable" w:semiHidden="1" w:unhideWhenUsed="1"/>
-    <w:lsdException w:name="Normal Table" w:semiHidden="1" w:unhideWhenUsed="1"/>
-    <w:lsdException w:name="annotation subject" w:semiHidden="1" w:unhideWhenUsed="1"/>
-    <w:lsdException w:name="No List" w:semiHidden="1" w:unhideWhenUsed="1"/>
-    <w:lsdException w:name="Outline List 1" w:semiHidden="1" w:unhideWhenUsed="1"/>
-    <w:lsdException w:name="Outline List 2" w:semiHidden="1" w:unhideWhenUsed="1"/>
-    <w:lsdException w:name="Outline List 3" w:semiHidden="1" w:unhideWhenUsed="1"/>
-    <w:lsdException w:name="Table Simple 1" w:semiHidden="1" w:unhideWhenUsed="1"/>
-    <w:lsdException w:name="Table Simple 2" w:semiHidden="1" w:unhideWhenUsed="1"/>
-    <w:lsdException w:name="Table Simple 3" w:semiHidden="1" w:unhideWhenUsed="1"/>
-    <w:lsdException w:name="Table Classic 1" w:semiHidden="1" w:unhideWhenUsed="1"/>
-    <w:lsdException w:name="Table Classic 2" w:semiHidden="1" w:unhideWhenUsed="1"/>
-    <w:lsdException w:name="Table Classic 3" w:semiHidden="1" w:unhideWhenUsed="1"/>
-    <w:lsdException w:name="Table Classic 4" w:semiHidden="1" w:unhideWhenUsed="1"/>
-    <w:lsdException w:name="Table Colorful 1" w:semiHidden="1" w:unhideWhenUsed="1"/>
-    <w:lsdException w:name="Table Colorful 2" w:semiHidden="1" w:unhideWhenUsed="1"/>
-    <w:lsdException w:name="Table Colorful 3" w:semiHidden="1" w:unhideWhenUsed="1"/>
-    <w:lsdException w:name="Table Columns 1" w:semiHidden="1" w:unhideWhenUsed="1"/>
-    <w:lsdException w:name="Table Columns 2" w:semiHidden="1" w:unhideWhenUsed="1"/>
-    <w:lsdException w:name="Table Columns 3" w:semiHidden="1" w:unhideWhenUsed="1"/>
-    <w:lsdException w:name="Table Columns 4" w:semiHidden="1" w:unhideWhenUsed="1"/>
-    <w:lsdException w:name="Table Columns 5" w:semiHidden="1" w:unhideWhenUsed="1"/>
-    <w:lsdException w:name="Table Grid 1" w:semiHidden="1" w:unhideWhenUsed="1"/>
-    <w:lsdException w:name="Table Grid 2" w:semiHidden="1" w:unhideWhenUsed="1"/>
-    <w:lsdException w:name="Table Grid 3" w:semiHidden="1" w:unhideWhenUsed="1"/>
-    <w:lsdException w:name="Table Grid 4" w:semiHidden="1" w:unhideWhenUsed="1"/>
-    <w:lsdException w:name="Table Grid 5" w:semiHidden="1" w:unhideWhenUsed="1"/>
-    <w:lsdException w:name="Table Grid 6" w:semiHidden="1" w:unhideWhenUsed="1"/>
-    <w:lsdException w:name="Table Grid 7" w:semiHidden="1" w:unhideWhenUsed="1"/>
-    <w:lsdException w:name="Table Grid 8" w:semiHidden="1" w:unhideWhenUsed="1"/>
-    <w:lsdException w:name="Table List 1" w:semiHidden="1" w:unhideWhenUsed="1"/>
-    <w:lsdException w:name="Table List 2" w:semiHidden="1" w:unhideWhenUsed="1"/>
-    <w:lsdException w:name="Table List 3" w:semiHidden="1" w:unhideWhenUsed="1"/>
-    <w:lsdException w:name="Table List 4" w:semiHidden="1" w:unhideWhenUsed="1"/>
-    <w:lsdException w:name="Table List 5" w:semiHidden="1" w:unhideWhenUsed="1"/>
-    <w:lsdException w:name="Table List 6" w:semiHidden="1" w:unhideWhenUsed="1"/>
-    <w:lsdException w:name="Table List 7" w:semiHidden="1" w:unhideWhenUsed="1"/>
-    <w:lsdException w:name="Table List 8" w:semiHidden="1" w:unhideWhenUsed="1"/>
-    <w:lsdException w:name="Table 3D effects 1" w:semiHidden="1" w:unhideWhenUsed="1"/>
-    <w:lsdException w:name="Table 3D effects 2" w:semiHidden="1" w:unhideWhenUsed="1"/>
-    <w:lsdException w:name="Table 3D effects 3" w:semiHidden="1" w:unhideWhenUsed="1"/>
-    <w:lsdException w:name="Table Contemporary" w:semiHidden="1" w:unhideWhenUsed="1"/>
-    <w:lsdException w:name="Table Elegant" w:semiHidden="1" w:unhideWhenUsed="1"/>
-    <w:lsdException w:name="Table Professional" w:semiHidden="1" w:unhideWhenUsed="1"/>
-    <w:lsdException w:name="Table Subtle 1" w:semiHidden="1" w:unhideWhenUsed="1"/>
-    <w:lsdException w:name="Table Subtle 2" w:semiHidden="1" w:unhideWhenUsed="1"/>
-    <w:lsdException w:name="Table Web 1" w:semiHidden="1" w:unhideWhenUsed="1"/>
-    <w:lsdException w:name="Table Web 2" w:semiHidden="1" w:unhideWhenUsed="1"/>
-    <w:lsdException w:name="Table Web 3" w:semiHidden="1" w:unhideWhenUsed="1"/>
-    <w:lsdException w:name="Balloon Text" w:semiHidden="1" w:unhideWhenUsed="1"/>
-    <w:lsdException w:name="Table Grid" w:uiPriority="39"/>
-    <w:lsdException w:name="Table Theme" w:semiHidden="1" w:unhideWhenUsed="1"/>
-    <w:lsdException w:name="Placeholder Text" w:semiHidden="1"/>
-    <w:lsdException w:name="No Spacing" w:uiPriority="1" w:qFormat="1"/>
-    <w:lsdException w:name="Light Shading" w:uiPriority="60"/>
-    <w:lsdException w:name="Light List" w:uiPriority="61"/>
-    <w:lsdException w:name="Light Grid" w:uiPriority="62"/>
-    <w:lsdException w:name="Medium Shading 1" w:uiPriority="63"/>
-    <w:lsdException w:name="Medium Shading 2" w:uiPriority="64"/>
-    <w:lsdException w:name="Medium List 1" w:uiPriority="65"/>
-    <w:lsdException w:name="Medium List 2" w:uiPriority="66"/>
-    <w:lsdException w:name="Medium Grid 1" w:uiPriority="67"/>
-    <w:lsdException w:name="Medium Grid 2" w:uiPriority="68"/>
-    <w:lsdException w:name="Medium Grid 3" w:uiPriority="69"/>
-    <w:lsdException w:name="Dark List" w:uiPriority="70"/>
-    <w:lsdException w:name="Colorful Shading" w:uiPriority="71"/>
-    <w:lsdException w:name="Colorful List" w:uiPriority="72"/>
-    <w:lsdException w:name="Colorful Grid" w:uiPriority="73"/>
-    <w:lsdException w:name="Light Shading Accent 1" w:uiPriority="60"/>
-    <w:lsdException w:name="Light List Accent 1" w:uiPriority="61"/>
-    <w:lsdException w:name="Light Grid Accent 1" w:uiPriority="62"/>
-    <w:lsdException w:name="Medium Shading 1 Accent 1" w:uiPriority="63"/>
-    <w:lsdException w:name="Medium Shading 2 Accent 1" w:uiPriority="64"/>
-    <w:lsdException w:name="Medium List 1 Accent 1" w:uiPriority="65"/>
-    <w:lsdException w:name="Revision" w:semiHidden="1"/>
-    <w:lsdException w:name="List Paragraph" w:uiPriority="34" w:qFormat="1"/>
-    <w:lsdException w:name="Quote" w:uiPriority="29" w:qFormat="1"/>
-    <w:lsdException w:name="Intense Quote" w:uiPriority="30" w:qFormat="1"/>
-    <w:lsdException w:name="Medium List 2 Accent 1" w:uiPriority="66"/>
-    <w:lsdException w:name="Medium Grid 1 Accent 1" w:uiPriority="67"/>
-    <w:lsdException w:name="Medium Grid 2 Accent 1" w:uiPriority="68"/>
-    <w:lsdException w:name="Medium Grid 3 Accent 1" w:uiPriority="69"/>
-    <w:lsdException w:name="Dark List Accent 1" w:uiPriority="70"/>
-    <w:lsdException w:name="Colorful Shading Accent 1" w:uiPriority="71"/>
-    <w:lsdException w:name="Colorful List Accent 1" w:uiPriority="72"/>
-    <w:lsdException w:name="Colorful Grid Accent 1" w:uiPriority="73"/>
-    <w:lsdException w:name="Light Shading Accent 2" w:uiPriority="60"/>
-    <w:lsdException w:name="Light List Accent 2" w:uiPriority="61"/>
-    <w:lsdException w:name="Light Grid Accent 2" w:uiPriority="62"/>
-    <w:lsdException w:name="Medium Shading 1 Accent 2" w:uiPriority="63"/>
-    <w:lsdException w:name="Medium Shading 2 Accent 2" w:uiPriority="64"/>
-    <w:lsdException w:name="Medium List 1 Accent 2" w:uiPriority="65"/>
-    <w:lsdException w:name="Medium List 2 Accent 2" w:uiPriority="66"/>
-    <w:lsdException w:name="Medium Grid 1 Accent 2" w:uiPriority="67"/>
-    <w:lsdException w:name="Medium Grid 2 Accent 2" w:uiPriority="68"/>
-    <w:lsdException w:name="Medium Grid 3 Accent 2" w:uiPriority="69"/>
-    <w:lsdException w:name="Dark List Accent 2" w:uiPriority="70"/>
-    <w:lsdException w:name="Colorful Shading Accent 2" w:uiPriority="71"/>
-    <w:lsdException w:name="Colorful List Accent 2" w:uiPriority="72"/>
-    <w:lsdException w:name="Colorful Grid Accent 2" w:uiPriority="73"/>
-    <w:lsdException w:name="Light Shading Accent 3" w:uiPriority="60"/>
-    <w:lsdException w:name="Light List Accent 3" w:uiPriority="61"/>
-    <w:lsdException w:name="Light Grid Accent 3" w:uiPriority="62"/>
-    <w:lsdException w:name="Medium Shading 1 Accent 3" w:uiPriority="63"/>
-    <w:lsdException w:name="Medium Shading 2 Accent 3" w:uiPriority="64"/>
-    <w:lsdException w:name="Medium List 1 Accent 3" w:uiPriority="65"/>
-    <w:lsdException w:name="Medium List 2 Accent 3" w:uiPriority="66"/>
-    <w:lsdException w:name="Medium Grid 1 Accent 3" w:uiPriority="67"/>
-    <w:lsdException w:name="Medium Grid 2 Accent 3" w:uiPriority="68"/>
-    <w:lsdException w:name="Medium Grid 3 Accent 3" w:uiPriority="69"/>
-    <w:lsdException w:name="Dark List Accent 3" w:uiPriority="70"/>
-    <w:lsdException w:name="Colorful Shading Accent 3" w:uiPriority="71"/>
-    <w:lsdException w:name="Colorful List Accent 3" w:uiPriority="72"/>
-    <w:lsdException w:name="Colorful Grid Accent 3" w:uiPriority="73"/>
-    <w:lsdException w:name="Light Shading Accent 4" w:uiPriority="60"/>
-    <w:lsdException w:name="Light List Accent 4" w:uiPriority="61"/>
-    <w:lsdException w:name="Light Grid Accent 4" w:uiPriority="62"/>
-    <w:lsdException w:name="Medium Shading 1 Accent 4" w:uiPriority="63"/>
-    <w:lsdException w:name="Medium Shading 2 Accent 4" w:uiPriority="64"/>
-    <w:lsdException w:name="Medium List 1 Accent 4" w:uiPriority="65"/>
-    <w:lsdException w:name="Medium List 2 Accent 4" w:uiPriority="66"/>
-    <w:lsdException w:name="Medium Grid 1 Accent 4" w:uiPriority="67"/>
-    <w:lsdException w:name="Medium Grid 2 Accent 4" w:uiPriority="68"/>
-    <w:lsdException w:name="Medium Grid 3 Accent 4" w:uiPriority="69"/>
-    <w:lsdException w:name="Dark List Accent 4" w:uiPriority="70"/>
-    <w:lsdException w:name="Colorful Shading Accent 4" w:uiPriority="71"/>
-    <w:lsdException w:name="Colorful List Accent 4" w:uiPriority="72"/>
-    <w:lsdException w:name="Colorful Grid Accent 4" w:uiPriority="73"/>
-    <w:lsdException w:name="Light Shading Accent 5" w:uiPriority="60"/>
-    <w:lsdException w:name="Light List Accent 5" w:uiPriority="61"/>
-    <w:lsdException w:name="Light Grid Accent 5" w:uiPriority="62"/>
-    <w:lsdException w:name="Medium Shading 1 Accent 5" w:uiPriority="63"/>
-    <w:lsdException w:name="Medium Shading 2 Accent 5" w:uiPriority="64"/>
-    <w:lsdException w:name="Medium List 1 Accent 5" w:uiPriority="65"/>
-    <w:lsdException w:name="Medium List 2 Accent 5" w:uiPriority="66"/>
-    <w:lsdException w:name="Medium Grid 1 Accent 5" w:uiPriority="67"/>
-    <w:lsdException w:name="Medium Grid 2 Accent 5" w:uiPriority="68"/>
-    <w:lsdException w:name="Medium Grid 3 Accent 5" w:uiPriority="69"/>
-    <w:lsdException w:name="Dark List Accent 5" w:uiPriority="70"/>
-    <w:lsdException w:name="Colorful Shading Accent 5" w:uiPriority="71"/>
-    <w:lsdException w:name="Colorful List Accent 5" w:uiPriority="72"/>
-    <w:lsdException w:name="Colorful Grid Accent 5" w:uiPriority="73"/>
-    <w:lsdException w:name="Light Shading Accent 6" w:uiPriority="60"/>
-    <w:lsdException w:name="Light List Accent 6" w:uiPriority="61"/>
-    <w:lsdException w:name="Light Grid Accent 6" w:uiPriority="62"/>
-    <w:lsdException w:name="Medium Shading 1 Accent 6" w:uiPriority="63"/>
-    <w:lsdException w:name="Medium Shading 2 Accent 6" w:uiPriority="64"/>
-    <w:lsdException w:name="Medium List 1 Accent 6" w:uiPriority="65"/>
-    <w:lsdException w:name="Medium List 2 Accent 6" w:uiPriority="66"/>
-    <w:lsdException w:name="Medium Grid 1 Accent 6" w:uiPriority="67"/>
-    <w:lsdException w:name="Medium Grid 2 Accent 6" w:uiPriority="68"/>
-    <w:lsdException w:name="Medium Grid 3 Accent 6" w:uiPriority="69"/>
-    <w:lsdException w:name="Dark List Accent 6" w:uiPriority="70"/>
-    <w:lsdException w:name="Colorful Shading Accent 6" w:uiPriority="71"/>
-    <w:lsdException w:name="Colorful List Accent 6" w:uiPriority="72"/>
-    <w:lsdException w:name="Colorful Grid Accent 6" w:uiPriority="73"/>
-    <w:lsdException w:name="Subtle Emphasis" w:uiPriority="19" w:qFormat="1"/>
-    <w:lsdException w:name="Intense Emphasis" w:uiPriority="21" w:qFormat="1"/>
-    <w:lsdException w:name="Subtle Reference" w:uiPriority="31" w:qFormat="1"/>
-    <w:lsdException w:name="Intense Reference" w:uiPriority="32" w:qFormat="1"/>
-    <w:lsdException w:name="Book Title" w:uiPriority="33" w:qFormat="1"/>
-    <w:lsdException w:name="Bibliography" w:semiHidden="1" w:uiPriority="37" w:unhideWhenUsed="1"/>
-    <w:lsdException w:name="TOC Heading" w:semiHidden="1" w:uiPriority="39" w:unhideWhenUsed="1" w:qFormat="1"/>
-    <w:lsdException w:name="Plain Table 1" w:uiPriority="41"/>
-    <w:lsdException w:name="Plain Table 2" w:uiPriority="42"/>
-    <w:lsdException w:name="Plain Table 3" w:uiPriority="43"/>
-    <w:lsdException w:name="Plain Table 4" w:uiPriority="44"/>
-    <w:lsdException w:name="Plain Table 5" w:uiPriority="45"/>
-    <w:lsdException w:name="Grid Table Light" w:uiPriority="40"/>
-    <w:lsdException w:name="Grid Table 1 Light" w:uiPriority="46"/>
-    <w:lsdException w:name="Grid Table 2" w:uiPriority="47"/>
-    <w:lsdException w:name="Grid Table 3" w:uiPriority="48"/>
-    <w:lsdException w:name="Grid Table 4" w:uiPriority="49"/>
-    <w:lsdException w:name="Grid Table 5 Dark" w:uiPriority="50"/>
-    <w:lsdException w:name="Grid Table 6 Colorful" w:uiPriority="51"/>
-    <w:lsdException w:name="Grid Table 7 Colorful" w:uiPriority="52"/>
-    <w:lsdException w:name="Grid Table 1 Light Accent 1" w:uiPriority="46"/>
-    <w:lsdException w:name="Grid Table 2 Accent 1" w:uiPriority="47"/>
-    <w:lsdException w:name="Grid Table 3 Accent 1" w:uiPriority="48"/>
-    <w:lsdException w:name="Grid Table 4 Accent 1" w:uiPriority="49"/>
-    <w:lsdException w:name="Grid Table 5 Dark Accent 1" w:uiPriority="50"/>
-    <w:lsdException w:name="Grid Table 6 Colorful Accent 1" w:uiPriority="51"/>
-    <w:lsdException w:name="Grid Table 7 Colorful Accent 1" w:uiPriority="52"/>
-    <w:lsdException w:name="Grid Table 1 Light Accent 2" w:uiPriority="46"/>
-    <w:lsdException w:name="Grid Table 2 Accent 2" w:uiPriority="47"/>
-    <w:lsdException w:name="Grid Table 3 Accent 2" w:uiPriority="48"/>
-    <w:lsdException w:name="Grid Table 4 Accent 2" w:uiPriority="49"/>
-    <w:lsdException w:name="Grid Table 5 Dark Accent 2" w:uiPriority="50"/>
-    <w:lsdException w:name="Grid Table 6 Colorful Accent 2" w:uiPriority="51"/>
-    <w:lsdException w:name="Grid Table 7 Colorful Accent 2" w:uiPriority="52"/>
-    <w:lsdException w:name="Grid Table 1 Light Accent 3" w:uiPriority="46"/>
-    <w:lsdException w:name="Grid Table 2 Accent 3" w:uiPriority="47"/>
-    <w:lsdException w:name="Grid Table 3 Accent 3" w:uiPriority="48"/>
-    <w:lsdException w:name="Grid Table 4 Accent 3" w:uiPriority="49"/>
-    <w:lsdException w:name="Grid Table 5 Dark Accent 3" w:uiPriority="50"/>
-    <w:lsdException w:name="Grid Table 6 Colorful Accent 3" w:uiPriority="51"/>
-    <w:lsdException w:name="Grid Table 7 Colorful Accent 3" w:uiPriority="52"/>
-    <w:lsdException w:name="Grid Table 1 Light Accent 4" w:uiPriority="46"/>
-    <w:lsdException w:name="Grid Table 2 Accent 4" w:uiPriority="47"/>
-    <w:lsdException w:name="Grid Table 3 Accent 4" w:uiPriority="48"/>
-    <w:lsdException w:name="Grid Table 4 Accent 4" w:uiPriority="49"/>
-    <w:lsdException w:name="Grid Table 5 Dark Accent 4" w:uiPriority="50"/>
-    <w:lsdException w:name="Grid Table 6 Colorful Accent 4" w:uiPriority="51"/>
-    <w:lsdException w:name="Grid Table 7 Colorful Accent 4" w:uiPriority="52"/>
-    <w:lsdException w:name="Grid Table 1 Light Accent 5" w:uiPriority="46"/>
-    <w:lsdException w:name="Grid Table 2 Accent 5" w:uiPriority="47"/>
-    <w:lsdException w:name="Grid Table 3 Accent 5" w:uiPriority="48"/>
-    <w:lsdException w:name="Grid Table 4 Accent 5" w:uiPriority="49"/>
-    <w:lsdException w:name="Grid Table 5 Dark Accent 5" w:uiPriority="50"/>
-    <w:lsdException w:name="Grid Table 6 Colorful Accent 5" w:uiPriority="51"/>
-    <w:lsdException w:name="Grid Table 7 Colorful Accent 5" w:uiPriority="52"/>
-    <w:lsdException w:name="Grid Table 1 Light Accent 6" w:uiPriority="46"/>
-    <w:lsdException w:name="Grid Table 2 Accent 6" w:uiPriority="47"/>
-    <w:lsdException w:name="Grid Table 3 Accent 6" w:uiPriority="48"/>
-    <w:lsdException w:name="Grid Table 4 Accent 6" w:uiPriority="49"/>
-    <w:lsdException w:name="Grid Table 5 Dark Accent 6" w:uiPriority="50"/>
-    <w:lsdException w:name="Grid Table 6 Colorful Accent 6" w:uiPriority="51"/>
-    <w:lsdException w:name="Grid Table 7 Colorful Accent 6" w:uiPriority="52"/>
-    <w:lsdException w:name="List Table 1 Light" w:uiPriority="46"/>
-    <w:lsdException w:name="List Table 2" w:uiPriority="47"/>
-    <w:lsdException w:name="List Table 3" w:uiPriority="48"/>
-    <w:lsdException w:name="List Table 4" w:uiPriority="49"/>
-    <w:lsdException w:name="List Table 5 Dark" w:uiPriority="50"/>
-    <w:lsdException w:name="List Table 6 Colorful" w:uiPriority="51"/>
-    <w:lsdException w:name="List Table 7 Colorful" w:uiPriority="52"/>
-    <w:lsdException w:name="List Table 1 Light Accent 1" w:uiPriority="46"/>
-    <w:lsdException w:name="List Table 2 Accent 1" w:uiPriority="47"/>
-    <w:lsdException w:name="List Table 3 Accent 1" w:uiPriority="48"/>
-    <w:lsdException w:name="List Table 4 Accent 1" w:uiPriority="49"/>
-    <w:lsdException w:name="List Table 5 Dark Accent 1" w:uiPriority="50"/>
-    <w:lsdException w:name="List Table 6 Colorful Accent 1" w:uiPriority="51"/>
-    <w:lsdException w:name="List Table 7 Colorful Accent 1" w:uiPriority="52"/>
-    <w:lsdException w:name="List Table 1 Light Accent 2" w:uiPriority="46"/>
-    <w:lsdException w:name="List Table 2 Accent 2" w:uiPriority="47"/>
-    <w:lsdException w:name="List Table 3 Accent 2" w:uiPriority="48"/>
-    <w:lsdException w:name="List Table 4 Accent 2" w:uiPriority="49"/>
-    <w:lsdException w:name="List Table 5 Dark Accent 2" w:uiPriority="50"/>
-    <w:lsdException w:name="List Table 6 Colorful Accent 2" w:uiPriority="51"/>
-    <w:lsdException w:name="List Table 7 Colorful Accent 2" w:uiPriority="52"/>
-    <w:lsdException w:name="List Table 1 Light Accent 3" w:uiPriority="46"/>
-    <w:lsdException w:name="List Table 2 Accent 3" w:uiPriority="47"/>
-    <w:lsdException w:name="List Table 3 Accent 3" w:uiPriority="48"/>
-    <w:lsdException w:name="List Table 4 Accent 3" w:uiPriority="49"/>
-    <w:lsdException w:name="List Table 5 Dark Accent 3" w:uiPriority="50"/>
-    <w:lsdException w:name="List Table 6 Colorful Accent 3" w:uiPriority="51"/>
-    <w:lsdException w:name="List Table 7 Colorful Accent 3" w:uiPriority="52"/>
-    <w:lsdException w:name="List Table 1 Light Accent 4" w:uiPriority="46"/>
-    <w:lsdException w:name="List Table 2 Accent 4" w:uiPriority="47"/>
-    <w:lsdException w:name="List Table 3 Accent 4" w:uiPriority="48"/>
-    <w:lsdException w:name="List Table 4 Accent 4" w:uiPriority="49"/>
-    <w:lsdException w:name="List Table 5 Dark Accent 4" w:uiPriority="50"/>
-    <w:lsdException w:name="List Table 6 Colorful Accent 4" w:uiPriority="51"/>
-    <w:lsdException w:name="List Table 7 Colorful Accent 4" w:uiPriority="52"/>
-    <w:lsdException w:name="List Table 1 Light Accent 5" w:uiPriority="46"/>
-    <w:lsdException w:name="List Table 2 Accent 5" w:uiPriority="47"/>
-    <w:lsdException w:name="List Table 3 Accent 5" w:uiPriority="48"/>
-    <w:lsdException w:name="List Table 4 Accent 5" w:uiPriority="49"/>
-    <w:lsdException w:name="List Table 5 Dark Accent 5" w:uiPriority="50"/>
-    <w:lsdException w:name="List Table 6 Colorful Accent 5" w:uiPriority="51"/>
-    <w:lsdException w:name="List Table 7 Colorful Accent 5" w:uiPriority="52"/>
-    <w:lsdException w:name="List Table 1 Light Accent 6" w:uiPriority="46"/>
-    <w:lsdException w:name="List Table 2 Accent 6" w:uiPriority="47"/>
-    <w:lsdException w:name="List Table 3 Accent 6" w:uiPriority="48"/>
-    <w:lsdException w:name="List Table 4 Accent 6" w:uiPriority="49"/>
-    <w:lsdException w:name="List Table 5 Dark Accent 6" w:uiPriority="50"/>
-    <w:lsdException w:name="List Table 6 Colorful Accent 6" w:uiPriority="51"/>
-    <w:lsdException w:name="List Table 7 Colorful Accent 6" w:uiPriority="52"/>
+  <w:latentStyles w:defLockedState="0" w:defUIPriority="99" w:defSemiHidden="1" w:defUnhideWhenUsed="1" w:defQFormat="0" w:count="276">
+    <w:lsdException w:name="Normal" w:semiHidden="0" w:uiPriority="0" w:unhideWhenUsed="0" w:qFormat="1"/>
+    <w:lsdException w:name="heading 1" w:semiHidden="0" w:uiPriority="9" w:unhideWhenUsed="0" w:qFormat="1"/>
+    <w:lsdException w:name="heading 2" w:uiPriority="9" w:qFormat="1"/>
+    <w:lsdException w:name="heading 3" w:uiPriority="9" w:qFormat="1"/>
+    <w:lsdException w:name="heading 4" w:uiPriority="9" w:qFormat="1"/>
+    <w:lsdException w:name="heading 5" w:uiPriority="9" w:qFormat="1"/>
+    <w:lsdException w:name="heading 6" w:uiPriority="9" w:qFormat="1"/>
+    <w:lsdException w:name="heading 7" w:uiPriority="9" w:qFormat="1"/>
+    <w:lsdException w:name="heading 8" w:uiPriority="9" w:qFormat="1"/>
+    <w:lsdException w:name="heading 9" w:uiPriority="9" w:qFormat="1"/>
+    <w:lsdException w:name="toc 1" w:uiPriority="39"/>
+    <w:lsdException w:name="toc 2" w:uiPriority="39"/>
+    <w:lsdException w:name="toc 3" w:uiPriority="39"/>
+    <w:lsdException w:name="toc 4" w:uiPriority="39"/>
+    <w:lsdException w:name="toc 5" w:uiPriority="39"/>
+    <w:lsdException w:name="toc 6" w:uiPriority="39"/>
+    <w:lsdException w:name="toc 7" w:uiPriority="39"/>
+    <w:lsdException w:name="toc 8" w:uiPriority="39"/>
+    <w:lsdException w:name="toc 9" w:uiPriority="39"/>
+    <w:lsdException w:name="caption" w:uiPriority="35" w:qFormat="1"/>
+    <w:lsdException w:name="Title" w:semiHidden="0" w:uiPriority="10" w:unhideWhenUsed="0" w:qFormat="1"/>
+    <w:lsdException w:name="Default Paragraph Font" w:uiPriority="1"/>
+    <w:lsdException w:name="Subtitle" w:semiHidden="0" w:uiPriority="11" w:unhideWhenUsed="0" w:qFormat="1"/>
+    <w:lsdException w:name="Strong" w:semiHidden="0" w:uiPriority="22" w:unhideWhenUsed="0" w:qFormat="1"/>
+    <w:lsdException w:name="Emphasis" w:semiHidden="0" w:uiPriority="20" w:unhideWhenUsed="0" w:qFormat="1"/>
+    <w:lsdException w:name="Table Grid" w:semiHidden="0" w:uiPriority="39" w:unhideWhenUsed="0"/>
+    <w:lsdException w:name="Note Level 1" w:semiHidden="0" w:unhideWhenUsed="0"/>
+    <w:lsdException w:name="Note Level 2" w:semiHidden="0" w:unhideWhenUsed="0"/>
+    <w:lsdException w:name="Note Level 3" w:semiHidden="0" w:unhideWhenUsed="0"/>
+    <w:lsdException w:name="Note Level 4" w:semiHidden="0" w:unhideWhenUsed="0"/>
+    <w:lsdException w:name="Note Level 5" w:semiHidden="0" w:unhideWhenUsed="0"/>
+    <w:lsdException w:name="Note Level 6" w:semiHidden="0" w:unhideWhenUsed="0"/>
+    <w:lsdException w:name="Note Level 7" w:semiHidden="0" w:unhideWhenUsed="0"/>
+    <w:lsdException w:name="Note Level 8" w:semiHidden="0" w:unhideWhenUsed="0"/>
+    <w:lsdException w:name="Note Level 9" w:semiHidden="0" w:unhideWhenUsed="0"/>
+    <w:lsdException w:name="Placeholder Text" w:unhideWhenUsed="0"/>
+    <w:lsdException w:name="No Spacing" w:semiHidden="0" w:uiPriority="1" w:unhideWhenUsed="0" w:qFormat="1"/>
+    <w:lsdException w:name="Light Shading" w:semiHidden="0" w:uiPriority="60" w:unhideWhenUsed="0"/>
+    <w:lsdException w:name="Light List" w:semiHidden="0" w:uiPriority="61" w:unhideWhenUsed="0"/>
+    <w:lsdException w:name="Light Grid" w:semiHidden="0" w:uiPriority="62" w:unhideWhenUsed="0"/>
+    <w:lsdException w:name="Medium Shading 1" w:semiHidden="0" w:uiPriority="63" w:unhideWhenUsed="0"/>
+    <w:lsdException w:name="Medium Shading 2" w:semiHidden="0" w:uiPriority="64" w:unhideWhenUsed="0"/>
+    <w:lsdException w:name="Medium List 1" w:semiHidden="0" w:uiPriority="65" w:unhideWhenUsed="0"/>
+    <w:lsdException w:name="Medium List 2" w:semiHidden="0" w:uiPriority="66" w:unhideWhenUsed="0"/>
+    <w:lsdException w:name="Medium Grid 1" w:semiHidden="0" w:uiPriority="67" w:unhideWhenUsed="0"/>
+    <w:lsdException w:name="Medium Grid 2" w:semiHidden="0" w:uiPriority="68" w:unhideWhenUsed="0"/>
+    <w:lsdException w:name="Medium Grid 3" w:semiHidden="0" w:uiPriority="69" w:unhideWhenUsed="0"/>
+    <w:lsdException w:name="Dark List" w:semiHidden="0" w:uiPriority="70" w:unhideWhenUsed="0"/>
+    <w:lsdException w:name="Colorful Shading" w:semiHidden="0" w:uiPriority="71" w:unhideWhenUsed="0"/>
+    <w:lsdException w:name="Colorful List" w:semiHidden="0" w:uiPriority="72" w:unhideWhenUsed="0"/>
+    <w:lsdException w:name="Colorful Grid" w:semiHidden="0" w:uiPriority="73" w:unhideWhenUsed="0"/>
+    <w:lsdException w:name="Light Shading Accent 1" w:semiHidden="0" w:uiPriority="60" w:unhideWhenUsed="0"/>
+    <w:lsdException w:name="Light List Accent 1" w:semiHidden="0" w:uiPriority="61" w:unhideWhenUsed="0"/>
+    <w:lsdException w:name="Light Grid Accent 1" w:semiHidden="0" w:uiPriority="62" w:unhideWhenUsed="0"/>
+    <w:lsdException w:name="Medium Shading 1 Accent 1" w:semiHidden="0" w:uiPriority="63" w:unhideWhenUsed="0"/>
+    <w:lsdException w:name="Medium Shading 2 Accent 1" w:semiHidden="0" w:uiPriority="64" w:unhideWhenUsed="0"/>
+    <w:lsdException w:name="Medium List 1 Accent 1" w:semiHidden="0" w:uiPriority="65" w:unhideWhenUsed="0"/>
+    <w:lsdException w:name="Revision" w:unhideWhenUsed="0"/>
+    <w:lsdException w:name="List Paragraph" w:semiHidden="0" w:uiPriority="34" w:unhideWhenUsed="0" w:qFormat="1"/>
+    <w:lsdException w:name="Quote" w:semiHidden="0" w:uiPriority="29" w:unhideWhenUsed="0" w:qFormat="1"/>
+    <w:lsdException w:name="Intense Quote" w:semiHidden="0" w:uiPriority="30" w:unhideWhenUsed="0" w:qFormat="1"/>
+    <w:lsdException w:name="Medium List 2 Accent 1" w:semiHidden="0" w:uiPriority="66" w:unhideWhenUsed="0"/>
+    <w:lsdException w:name="Medium Grid 1 Accent 1" w:semiHidden="0" w:uiPriority="67" w:unhideWhenUsed="0"/>
+    <w:lsdException w:name="Medium Grid 2 Accent 1" w:semiHidden="0" w:uiPriority="68" w:unhideWhenUsed="0"/>
+    <w:lsdException w:name="Medium Grid 3 Accent 1" w:semiHidden="0" w:uiPriority="69" w:unhideWhenUsed="0"/>
+    <w:lsdException w:name="Dark List Accent 1" w:semiHidden="0" w:uiPriority="70" w:unhideWhenUsed="0"/>
+    <w:lsdException w:name="Colorful Shading Accent 1" w:semiHidden="0" w:uiPriority="71" w:unhideWhenUsed="0"/>
+    <w:lsdException w:name="Colorful List Accent 1" w:semiHidden="0" w:uiPriority="72" w:unhideWhenUsed="0"/>
+    <w:lsdException w:name="Colorful Grid Accent 1" w:semiHidden="0" w:uiPriority="73" w:unhideWhenUsed="0"/>
+    <w:lsdException w:name="Light Shading Accent 2" w:semiHidden="0" w:uiPriority="60" w:unhideWhenUsed="0"/>
+    <w:lsdException w:name="Light List Accent 2" w:semiHidden="0" w:uiPriority="61" w:unhideWhenUsed="0"/>
+    <w:lsdException w:name="Light Grid Accent 2" w:semiHidden="0" w:uiPriority="62" w:unhideWhenUsed="0"/>
+    <w:lsdException w:name="Medium Shading 1 Accent 2" w:semiHidden="0" w:uiPriority="63" w:unhideWhenUsed="0"/>
+    <w:lsdException w:name="Medium Shading 2 Accent 2" w:semiHidden="0" w:uiPriority="64" w:unhideWhenUsed="0"/>
+    <w:lsdException w:name="Medium List 1 Accent 2" w:semiHidden="0" w:uiPriority="65" w:unhideWhenUsed="0"/>
+    <w:lsdException w:name="Medium List 2 Accent 2" w:semiHidden="0" w:uiPriority="66" w:unhideWhenUsed="0"/>
+    <w:lsdException w:name="Medium Grid 1 Accent 2" w:semiHidden="0" w:uiPriority="67" w:unhideWhenUsed="0"/>
+    <w:lsdException w:name="Medium Grid 2 Accent 2" w:semiHidden="0" w:uiPriority="68" w:unhideWhenUsed="0"/>
+    <w:lsdException w:name="Medium Grid 3 Accent 2" w:semiHidden="0" w:uiPriority="69" w:unhideWhenUsed="0"/>
+    <w:lsdException w:name="Dark List Accent 2" w:semiHidden="0" w:uiPriority="70" w:unhideWhenUsed="0"/>
+    <w:lsdException w:name="Colorful Shading Accent 2" w:semiHidden="0" w:uiPriority="71" w:unhideWhenUsed="0"/>
+    <w:lsdException w:name="Colorful List Accent 2" w:semiHidden="0" w:uiPriority="72" w:unhideWhenUsed="0"/>
+    <w:lsdException w:name="Colorful Grid Accent 2" w:semiHidden="0" w:uiPriority="73" w:unhideWhenUsed="0"/>
+    <w:lsdException w:name="Light Shading Accent 3" w:semiHidden="0" w:uiPriority="60" w:unhideWhenUsed="0"/>
+    <w:lsdException w:name="Light List Accent 3" w:semiHidden="0" w:uiPriority="61" w:unhideWhenUsed="0"/>
+    <w:lsdException w:name="Light Grid Accent 3" w:semiHidden="0" w:uiPriority="62" w:unhideWhenUsed="0"/>
+    <w:lsdException w:name="Medium Shading 1 Accent 3" w:semiHidden="0" w:uiPriority="63" w:unhideWhenUsed="0"/>
+    <w:lsdException w:name="Medium Shading 2 Accent 3" w:semiHidden="0" w:uiPriority="64" w:unhideWhenUsed="0"/>
+    <w:lsdException w:name="Medium List 1 Accent 3" w:semiHidden="0" w:uiPriority="65" w:unhideWhenUsed="0"/>
+    <w:lsdException w:name="Medium List 2 Accent 3" w:semiHidden="0" w:uiPriority="66" w:unhideWhenUsed="0"/>
+    <w:lsdException w:name="Medium Grid 1 Accent 3" w:semiHidden="0" w:uiPriority="67" w:unhideWhenUsed="0"/>
+    <w:lsdException w:name="Medium Grid 2 Accent 3" w:semiHidden="0" w:uiPriority="68" w:unhideWhenUsed="0"/>
+    <w:lsdException w:name="Medium Grid 3 Accent 3" w:semiHidden="0" w:uiPriority="69" w:unhideWhenUsed="0"/>
+    <w:lsdException w:name="Dark List Accent 3" w:semiHidden="0" w:uiPriority="70" w:unhideWhenUsed="0"/>
+    <w:lsdException w:name="Colorful Shading Accent 3" w:semiHidden="0" w:uiPriority="71" w:unhideWhenUsed="0"/>
+    <w:lsdException w:name="Colorful List Accent 3" w:semiHidden="0" w:uiPriority="72" w:unhideWhenUsed="0"/>
+    <w:lsdException w:name="Colorful Grid Accent 3" w:semiHidden="0" w:uiPriority="73" w:unhideWhenUsed="0"/>
+    <w:lsdException w:name="Light Shading Accent 4" w:semiHidden="0" w:uiPriority="60" w:unhideWhenUsed="0"/>
+    <w:lsdException w:name="Light List Accent 4" w:semiHidden="0" w:uiPriority="61" w:unhideWhenUsed="0"/>
+    <w:lsdException w:name="Light Grid Accent 4" w:semiHidden="0" w:uiPriority="62" w:unhideWhenUsed="0"/>
+    <w:lsdException w:name="Medium Shading 1 Accent 4" w:semiHidden="0" w:uiPriority="63" w:unhideWhenUsed="0"/>
+    <w:lsdException w:name="Medium Shading 2 Accent 4" w:semiHidden="0" w:uiPriority="64" w:unhideWhenUsed="0"/>
+    <w:lsdException w:name="Medium List 1 Accent 4" w:semiHidden="0" w:uiPriority="65" w:unhideWhenUsed="0"/>
+    <w:lsdException w:name="Medium List 2 Accent 4" w:semiHidden="0" w:uiPriority="66" w:unhideWhenUsed="0"/>
+    <w:lsdException w:name="Medium Grid 1 Accent 4" w:semiHidden="0" w:uiPriority="67" w:unhideWhenUsed="0"/>
+    <w:lsdException w:name="Medium Grid 2 Accent 4" w:semiHidden="0" w:uiPriority="68" w:unhideWhenUsed="0"/>
+    <w:lsdException w:name="Medium Grid 3 Accent 4" w:semiHidden="0" w:uiPriority="69" w:unhideWhenUsed="0"/>
+    <w:lsdException w:name="Dark List Accent 4" w:semiHidden="0" w:uiPriority="70" w:unhideWhenUsed="0"/>
+    <w:lsdException w:name="Colorful Shading Accent 4" w:semiHidden="0" w:uiPriority="71" w:unhideWhenUsed="0"/>
+    <w:lsdException w:name="Colorful List Accent 4" w:semiHidden="0" w:uiPriority="72" w:unhideWhenUsed="0"/>
+    <w:lsdException w:name="Colorful Grid Accent 4" w:semiHidden="0" w:uiPriority="73" w:unhideWhenUsed="0"/>
+    <w:lsdException w:name="Light Shading Accent 5" w:semiHidden="0" w:uiPriority="60" w:unhideWhenUsed="0"/>
+    <w:lsdException w:name="Light List Accent 5" w:semiHidden="0" w:uiPriority="61" w:unhideWhenUsed="0"/>
+    <w:lsdException w:name="Light Grid Accent 5" w:semiHidden="0" w:uiPriority="62" w:unhideWhenUsed="0"/>
+    <w:lsdException w:name="Medium Shading 1 Accent 5" w:semiHidden="0" w:uiPriority="63" w:unhideWhenUsed="0"/>
+    <w:lsdException w:name="Medium Shading 2 Accent 5" w:semiHidden="0" w:uiPriority="64" w:unhideWhenUsed="0"/>
+    <w:lsdException w:name="Medium List 1 Accent 5" w:semiHidden="0" w:uiPriority="65" w:unhideWhenUsed="0"/>
+    <w:lsdException w:name="Medium List 2 Accent 5" w:semiHidden="0" w:uiPriority="66" w:unhideWhenUsed="0"/>
+    <w:lsdException w:name="Medium Grid 1 Accent 5" w:semiHidden="0" w:uiPriority="67" w:unhideWhenUsed="0"/>
+    <w:lsdException w:name="Medium Grid 2 Accent 5" w:semiHidden="0" w:uiPriority="68" w:unhideWhenUsed="0"/>
+    <w:lsdException w:name="Medium Grid 3 Accent 5" w:semiHidden="0" w:uiPriority="69" w:unhideWhenUsed="0"/>
+    <w:lsdException w:name="Dark List Accent 5" w:semiHidden="0" w:uiPriority="70" w:unhideWhenUsed="0"/>
+    <w:lsdException w:name="Colorful Shading Accent 5" w:semiHidden="0" w:uiPriority="71" w:unhideWhenUsed="0"/>
+    <w:lsdException w:name="Colorful List Accent 5" w:semiHidden="0" w:uiPriority="72" w:unhideWhenUsed="0"/>
+    <w:lsdException w:name="Colorful Grid Accent 5" w:semiHidden="0" w:uiPriority="73" w:unhideWhenUsed="0"/>
+    <w:lsdException w:name="Light Shading Accent 6" w:semiHidden="0" w:uiPriority="60" w:unhideWhenUsed="0"/>
+    <w:lsdException w:name="Light List Accent 6" w:semiHidden="0" w:uiPriority="61" w:unhideWhenUsed="0"/>
+    <w:lsdException w:name="Light Grid Accent 6" w:semiHidden="0" w:uiPriority="62" w:unhideWhenUsed="0"/>
+    <w:lsdException w:name="Medium Shading 1 Accent 6" w:semiHidden="0" w:uiPriority="63" w:unhideWhenUsed="0"/>
+    <w:lsdException w:name="Medium Shading 2 Accent 6" w:semiHidden="0" w:uiPriority="64" w:unhideWhenUsed="0"/>
+    <w:lsdException w:name="Medium List 1 Accent 6" w:semiHidden="0" w:uiPriority="65" w:unhideWhenUsed="0"/>
+    <w:lsdException w:name="Medium List 2 Accent 6" w:semiHidden="0" w:uiPriority="66" w:unhideWhenUsed="0"/>
+    <w:lsdException w:name="Medium Grid 1 Accent 6" w:semiHidden="0" w:uiPriority="67" w:unhideWhenUsed="0"/>
+    <w:lsdException w:name="Medium Grid 2 Accent 6" w:semiHidden="0" w:uiPriority="68" w:unhideWhenUsed="0"/>
+    <w:lsdException w:name="Medium Grid 3 Accent 6" w:semiHidden="0" w:uiPriority="69" w:unhideWhenUsed="0"/>
+    <w:lsdException w:name="Dark List Accent 6" w:semiHidden="0" w:uiPriority="70" w:unhideWhenUsed="0"/>
+    <w:lsdException w:name="Colorful Shading Accent 6" w:semiHidden="0" w:uiPriority="71" w:unhideWhenUsed="0"/>
+    <w:lsdException w:name="Colorful List Accent 6" w:semiHidden="0" w:uiPriority="72" w:unhideWhenUsed="0"/>
+    <w:lsdException w:name="Colorful Grid Accent 6" w:semiHidden="0" w:uiPriority="73" w:unhideWhenUsed="0"/>
+    <w:lsdException w:name="Subtle Emphasis" w:semiHidden="0" w:uiPriority="19" w:unhideWhenUsed="0" w:qFormat="1"/>
+    <w:lsdException w:name="Intense Emphasis" w:semiHidden="0" w:uiPriority="21" w:unhideWhenUsed="0" w:qFormat="1"/>
+    <w:lsdException w:name="Subtle Reference" w:semiHidden="0" w:uiPriority="31" w:unhideWhenUsed="0" w:qFormat="1"/>
+    <w:lsdException w:name="Intense Reference" w:semiHidden="0" w:uiPriority="32" w:unhideWhenUsed="0" w:qFormat="1"/>
+    <w:lsdException w:name="Book Title" w:semiHidden="0" w:uiPriority="33" w:unhideWhenUsed="0" w:qFormat="1"/>
+    <w:lsdException w:name="Bibliography" w:uiPriority="37"/>
+    <w:lsdException w:name="TOC Heading" w:uiPriority="39" w:qFormat="1"/>
   </w:latentStyles>
   <w:style w:type="paragraph" w:default="1" w:styleId="Normal">
     <w:name w:val="Normal"/>
@@ -6404,6 +6304,505 @@
       <w:szCs w:val="24"/>
     </w:rPr>
   </w:style>
+  <w:style w:type="paragraph" w:styleId="BalloonText">
+    <w:name w:val="Balloon Text"/>
+    <w:basedOn w:val="Normal"/>
+    <w:link w:val="BalloonTextChar"/>
+    <w:uiPriority w:val="99"/>
+    <w:semiHidden/>
+    <w:unhideWhenUsed/>
+    <w:rsid w:val="002E672D"/>
+    <w:pPr>
+      <w:spacing w:after="0" w:line="240" w:lineRule="auto"/>
+    </w:pPr>
+    <w:rPr>
+      <w:rFonts w:ascii="Lucida Grande" w:hAnsi="Lucida Grande"/>
+      <w:sz w:val="18"/>
+      <w:szCs w:val="18"/>
+    </w:rPr>
+  </w:style>
+  <w:style w:type="character" w:customStyle="1" w:styleId="BalloonTextChar">
+    <w:name w:val="Balloon Text Char"/>
+    <w:basedOn w:val="DefaultParagraphFont"/>
+    <w:link w:val="BalloonText"/>
+    <w:uiPriority w:val="99"/>
+    <w:semiHidden/>
+    <w:rsid w:val="002E672D"/>
+    <w:rPr>
+      <w:rFonts w:ascii="Lucida Grande" w:hAnsi="Lucida Grande"/>
+      <w:sz w:val="18"/>
+      <w:szCs w:val="18"/>
+    </w:rPr>
+  </w:style>
+</w:styles>
+</file>
+
+<file path=word/stylesWithEffects.xml><?xml version="1.0" encoding="utf-8"?>
+<w:styles xmlns:wpc="http://schemas.microsoft.com/office/word/2010/wordprocessingCanvas" xmlns:mo="http://schemas.microsoft.com/office/mac/office/2008/main" xmlns:mc="http://schemas.openxmlformats.org/markup-compatibility/2006" xmlns:mv="urn:schemas-microsoft-com:mac:vml" xmlns:o="urn:schemas-microsoft-com:office:office" xmlns:r="http://schemas.openxmlformats.org/officeDocument/2006/relationships" xmlns:m="http://schemas.openxmlformats.org/officeDocument/2006/math" xmlns:v="urn:schemas-microsoft-com:vml" xmlns:wp14="http://schemas.microsoft.com/office/word/2010/wordprocessingDrawing" xmlns:wp="http://schemas.openxmlformats.org/drawingml/2006/wordprocessingDrawing" xmlns:w10="urn:schemas-microsoft-com:office:word" xmlns:w="http://schemas.openxmlformats.org/wordprocessingml/2006/main" xmlns:w14="http://schemas.microsoft.com/office/word/2010/wordml" xmlns:wpg="http://schemas.microsoft.com/office/word/2010/wordprocessingGroup" xmlns:wpi="http://schemas.microsoft.com/office/word/2010/wordprocessingInk" xmlns:wne="http://schemas.microsoft.com/office/word/2006/wordml" xmlns:wps="http://schemas.microsoft.com/office/word/2010/wordprocessingShape" mc:Ignorable="w14 wp14">
+  <w:docDefaults>
+    <w:rPrDefault>
+      <w:rPr>
+        <w:rFonts w:asciiTheme="minorHAnsi" w:eastAsiaTheme="minorHAnsi" w:hAnsiTheme="minorHAnsi" w:cstheme="minorBidi"/>
+        <w:sz w:val="22"/>
+        <w:szCs w:val="22"/>
+        <w:lang w:val="en-US" w:eastAsia="en-US" w:bidi="ar-SA"/>
+      </w:rPr>
+    </w:rPrDefault>
+    <w:pPrDefault>
+      <w:pPr>
+        <w:spacing w:after="160" w:line="259" w:lineRule="auto"/>
+      </w:pPr>
+    </w:pPrDefault>
+  </w:docDefaults>
+  <w:latentStyles w:defLockedState="0" w:defUIPriority="99" w:defSemiHidden="1" w:defUnhideWhenUsed="1" w:defQFormat="0" w:count="276">
+    <w:lsdException w:name="Normal" w:semiHidden="0" w:uiPriority="0" w:unhideWhenUsed="0" w:qFormat="1"/>
+    <w:lsdException w:name="heading 1" w:semiHidden="0" w:uiPriority="9" w:unhideWhenUsed="0" w:qFormat="1"/>
+    <w:lsdException w:name="heading 2" w:uiPriority="9" w:qFormat="1"/>
+    <w:lsdException w:name="heading 3" w:uiPriority="9" w:qFormat="1"/>
+    <w:lsdException w:name="heading 4" w:uiPriority="9" w:qFormat="1"/>
+    <w:lsdException w:name="heading 5" w:uiPriority="9" w:qFormat="1"/>
+    <w:lsdException w:name="heading 6" w:uiPriority="9" w:qFormat="1"/>
+    <w:lsdException w:name="heading 7" w:uiPriority="9" w:qFormat="1"/>
+    <w:lsdException w:name="heading 8" w:uiPriority="9" w:qFormat="1"/>
+    <w:lsdException w:name="heading 9" w:uiPriority="9" w:qFormat="1"/>
+    <w:lsdException w:name="toc 1" w:uiPriority="39"/>
+    <w:lsdException w:name="toc 2" w:uiPriority="39"/>
+    <w:lsdException w:name="toc 3" w:uiPriority="39"/>
+    <w:lsdException w:name="toc 4" w:uiPriority="39"/>
+    <w:lsdException w:name="toc 5" w:uiPriority="39"/>
+    <w:lsdException w:name="toc 6" w:uiPriority="39"/>
+    <w:lsdException w:name="toc 7" w:uiPriority="39"/>
+    <w:lsdException w:name="toc 8" w:uiPriority="39"/>
+    <w:lsdException w:name="toc 9" w:uiPriority="39"/>
+    <w:lsdException w:name="caption" w:uiPriority="35" w:qFormat="1"/>
+    <w:lsdException w:name="Title" w:semiHidden="0" w:uiPriority="10" w:unhideWhenUsed="0" w:qFormat="1"/>
+    <w:lsdException w:name="Default Paragraph Font" w:uiPriority="1"/>
+    <w:lsdException w:name="Subtitle" w:semiHidden="0" w:uiPriority="11" w:unhideWhenUsed="0" w:qFormat="1"/>
+    <w:lsdException w:name="Strong" w:semiHidden="0" w:uiPriority="22" w:unhideWhenUsed="0" w:qFormat="1"/>
+    <w:lsdException w:name="Emphasis" w:semiHidden="0" w:uiPriority="20" w:unhideWhenUsed="0" w:qFormat="1"/>
+    <w:lsdException w:name="Table Grid" w:semiHidden="0" w:uiPriority="39" w:unhideWhenUsed="0"/>
+    <w:lsdException w:name="Note Level 1" w:semiHidden="0" w:unhideWhenUsed="0"/>
+    <w:lsdException w:name="Note Level 2" w:semiHidden="0" w:unhideWhenUsed="0"/>
+    <w:lsdException w:name="Note Level 3" w:semiHidden="0" w:unhideWhenUsed="0"/>
+    <w:lsdException w:name="Note Level 4" w:semiHidden="0" w:unhideWhenUsed="0"/>
+    <w:lsdException w:name="Note Level 5" w:semiHidden="0" w:unhideWhenUsed="0"/>
+    <w:lsdException w:name="Note Level 6" w:semiHidden="0" w:unhideWhenUsed="0"/>
+    <w:lsdException w:name="Note Level 7" w:semiHidden="0" w:unhideWhenUsed="0"/>
+    <w:lsdException w:name="Note Level 8" w:semiHidden="0" w:unhideWhenUsed="0"/>
+    <w:lsdException w:name="Note Level 9" w:semiHidden="0" w:unhideWhenUsed="0"/>
+    <w:lsdException w:name="Placeholder Text" w:unhideWhenUsed="0"/>
+    <w:lsdException w:name="No Spacing" w:semiHidden="0" w:uiPriority="1" w:unhideWhenUsed="0" w:qFormat="1"/>
+    <w:lsdException w:name="Light Shading" w:semiHidden="0" w:uiPriority="60" w:unhideWhenUsed="0"/>
+    <w:lsdException w:name="Light List" w:semiHidden="0" w:uiPriority="61" w:unhideWhenUsed="0"/>
+    <w:lsdException w:name="Light Grid" w:semiHidden="0" w:uiPriority="62" w:unhideWhenUsed="0"/>
+    <w:lsdException w:name="Medium Shading 1" w:semiHidden="0" w:uiPriority="63" w:unhideWhenUsed="0"/>
+    <w:lsdException w:name="Medium Shading 2" w:semiHidden="0" w:uiPriority="64" w:unhideWhenUsed="0"/>
+    <w:lsdException w:name="Medium List 1" w:semiHidden="0" w:uiPriority="65" w:unhideWhenUsed="0"/>
+    <w:lsdException w:name="Medium List 2" w:semiHidden="0" w:uiPriority="66" w:unhideWhenUsed="0"/>
+    <w:lsdException w:name="Medium Grid 1" w:semiHidden="0" w:uiPriority="67" w:unhideWhenUsed="0"/>
+    <w:lsdException w:name="Medium Grid 2" w:semiHidden="0" w:uiPriority="68" w:unhideWhenUsed="0"/>
+    <w:lsdException w:name="Medium Grid 3" w:semiHidden="0" w:uiPriority="69" w:unhideWhenUsed="0"/>
+    <w:lsdException w:name="Dark List" w:semiHidden="0" w:uiPriority="70" w:unhideWhenUsed="0"/>
+    <w:lsdException w:name="Colorful Shading" w:semiHidden="0" w:uiPriority="71" w:unhideWhenUsed="0"/>
+    <w:lsdException w:name="Colorful List" w:semiHidden="0" w:uiPriority="72" w:unhideWhenUsed="0"/>
+    <w:lsdException w:name="Colorful Grid" w:semiHidden="0" w:uiPriority="73" w:unhideWhenUsed="0"/>
+    <w:lsdException w:name="Light Shading Accent 1" w:semiHidden="0" w:uiPriority="60" w:unhideWhenUsed="0"/>
+    <w:lsdException w:name="Light List Accent 1" w:semiHidden="0" w:uiPriority="61" w:unhideWhenUsed="0"/>
+    <w:lsdException w:name="Light Grid Accent 1" w:semiHidden="0" w:uiPriority="62" w:unhideWhenUsed="0"/>
+    <w:lsdException w:name="Medium Shading 1 Accent 1" w:semiHidden="0" w:uiPriority="63" w:unhideWhenUsed="0"/>
+    <w:lsdException w:name="Medium Shading 2 Accent 1" w:semiHidden="0" w:uiPriority="64" w:unhideWhenUsed="0"/>
+    <w:lsdException w:name="Medium List 1 Accent 1" w:semiHidden="0" w:uiPriority="65" w:unhideWhenUsed="0"/>
+    <w:lsdException w:name="Revision" w:unhideWhenUsed="0"/>
+    <w:lsdException w:name="List Paragraph" w:semiHidden="0" w:uiPriority="34" w:unhideWhenUsed="0" w:qFormat="1"/>
+    <w:lsdException w:name="Quote" w:semiHidden="0" w:uiPriority="29" w:unhideWhenUsed="0" w:qFormat="1"/>
+    <w:lsdException w:name="Intense Quote" w:semiHidden="0" w:uiPriority="30" w:unhideWhenUsed="0" w:qFormat="1"/>
+    <w:lsdException w:name="Medium List 2 Accent 1" w:semiHidden="0" w:uiPriority="66" w:unhideWhenUsed="0"/>
+    <w:lsdException w:name="Medium Grid 1 Accent 1" w:semiHidden="0" w:uiPriority="67" w:unhideWhenUsed="0"/>
+    <w:lsdException w:name="Medium Grid 2 Accent 1" w:semiHidden="0" w:uiPriority="68" w:unhideWhenUsed="0"/>
+    <w:lsdException w:name="Medium Grid 3 Accent 1" w:semiHidden="0" w:uiPriority="69" w:unhideWhenUsed="0"/>
+    <w:lsdException w:name="Dark List Accent 1" w:semiHidden="0" w:uiPriority="70" w:unhideWhenUsed="0"/>
+    <w:lsdException w:name="Colorful Shading Accent 1" w:semiHidden="0" w:uiPriority="71" w:unhideWhenUsed="0"/>
+    <w:lsdException w:name="Colorful List Accent 1" w:semiHidden="0" w:uiPriority="72" w:unhideWhenUsed="0"/>
+    <w:lsdException w:name="Colorful Grid Accent 1" w:semiHidden="0" w:uiPriority="73" w:unhideWhenUsed="0"/>
+    <w:lsdException w:name="Light Shading Accent 2" w:semiHidden="0" w:uiPriority="60" w:unhideWhenUsed="0"/>
+    <w:lsdException w:name="Light List Accent 2" w:semiHidden="0" w:uiPriority="61" w:unhideWhenUsed="0"/>
+    <w:lsdException w:name="Light Grid Accent 2" w:semiHidden="0" w:uiPriority="62" w:unhideWhenUsed="0"/>
+    <w:lsdException w:name="Medium Shading 1 Accent 2" w:semiHidden="0" w:uiPriority="63" w:unhideWhenUsed="0"/>
+    <w:lsdException w:name="Medium Shading 2 Accent 2" w:semiHidden="0" w:uiPriority="64" w:unhideWhenUsed="0"/>
+    <w:lsdException w:name="Medium List 1 Accent 2" w:semiHidden="0" w:uiPriority="65" w:unhideWhenUsed="0"/>
+    <w:lsdException w:name="Medium List 2 Accent 2" w:semiHidden="0" w:uiPriority="66" w:unhideWhenUsed="0"/>
+    <w:lsdException w:name="Medium Grid 1 Accent 2" w:semiHidden="0" w:uiPriority="67" w:unhideWhenUsed="0"/>
+    <w:lsdException w:name="Medium Grid 2 Accent 2" w:semiHidden="0" w:uiPriority="68" w:unhideWhenUsed="0"/>
+    <w:lsdException w:name="Medium Grid 3 Accent 2" w:semiHidden="0" w:uiPriority="69" w:unhideWhenUsed="0"/>
+    <w:lsdException w:name="Dark List Accent 2" w:semiHidden="0" w:uiPriority="70" w:unhideWhenUsed="0"/>
+    <w:lsdException w:name="Colorful Shading Accent 2" w:semiHidden="0" w:uiPriority="71" w:unhideWhenUsed="0"/>
+    <w:lsdException w:name="Colorful List Accent 2" w:semiHidden="0" w:uiPriority="72" w:unhideWhenUsed="0"/>
+    <w:lsdException w:name="Colorful Grid Accent 2" w:semiHidden="0" w:uiPriority="73" w:unhideWhenUsed="0"/>
+    <w:lsdException w:name="Light Shading Accent 3" w:semiHidden="0" w:uiPriority="60" w:unhideWhenUsed="0"/>
+    <w:lsdException w:name="Light List Accent 3" w:semiHidden="0" w:uiPriority="61" w:unhideWhenUsed="0"/>
+    <w:lsdException w:name="Light Grid Accent 3" w:semiHidden="0" w:uiPriority="62" w:unhideWhenUsed="0"/>
+    <w:lsdException w:name="Medium Shading 1 Accent 3" w:semiHidden="0" w:uiPriority="63" w:unhideWhenUsed="0"/>
+    <w:lsdException w:name="Medium Shading 2 Accent 3" w:semiHidden="0" w:uiPriority="64" w:unhideWhenUsed="0"/>
+    <w:lsdException w:name="Medium List 1 Accent 3" w:semiHidden="0" w:uiPriority="65" w:unhideWhenUsed="0"/>
+    <w:lsdException w:name="Medium List 2 Accent 3" w:semiHidden="0" w:uiPriority="66" w:unhideWhenUsed="0"/>
+    <w:lsdException w:name="Medium Grid 1 Accent 3" w:semiHidden="0" w:uiPriority="67" w:unhideWhenUsed="0"/>
+    <w:lsdException w:name="Medium Grid 2 Accent 3" w:semiHidden="0" w:uiPriority="68" w:unhideWhenUsed="0"/>
+    <w:lsdException w:name="Medium Grid 3 Accent 3" w:semiHidden="0" w:uiPriority="69" w:unhideWhenUsed="0"/>
+    <w:lsdException w:name="Dark List Accent 3" w:semiHidden="0" w:uiPriority="70" w:unhideWhenUsed="0"/>
+    <w:lsdException w:name="Colorful Shading Accent 3" w:semiHidden="0" w:uiPriority="71" w:unhideWhenUsed="0"/>
+    <w:lsdException w:name="Colorful List Accent 3" w:semiHidden="0" w:uiPriority="72" w:unhideWhenUsed="0"/>
+    <w:lsdException w:name="Colorful Grid Accent 3" w:semiHidden="0" w:uiPriority="73" w:unhideWhenUsed="0"/>
+    <w:lsdException w:name="Light Shading Accent 4" w:semiHidden="0" w:uiPriority="60" w:unhideWhenUsed="0"/>
+    <w:lsdException w:name="Light List Accent 4" w:semiHidden="0" w:uiPriority="61" w:unhideWhenUsed="0"/>
+    <w:lsdException w:name="Light Grid Accent 4" w:semiHidden="0" w:uiPriority="62" w:unhideWhenUsed="0"/>
+    <w:lsdException w:name="Medium Shading 1 Accent 4" w:semiHidden="0" w:uiPriority="63" w:unhideWhenUsed="0"/>
+    <w:lsdException w:name="Medium Shading 2 Accent 4" w:semiHidden="0" w:uiPriority="64" w:unhideWhenUsed="0"/>
+    <w:lsdException w:name="Medium List 1 Accent 4" w:semiHidden="0" w:uiPriority="65" w:unhideWhenUsed="0"/>
+    <w:lsdException w:name="Medium List 2 Accent 4" w:semiHidden="0" w:uiPriority="66" w:unhideWhenUsed="0"/>
+    <w:lsdException w:name="Medium Grid 1 Accent 4" w:semiHidden="0" w:uiPriority="67" w:unhideWhenUsed="0"/>
+    <w:lsdException w:name="Medium Grid 2 Accent 4" w:semiHidden="0" w:uiPriority="68" w:unhideWhenUsed="0"/>
+    <w:lsdException w:name="Medium Grid 3 Accent 4" w:semiHidden="0" w:uiPriority="69" w:unhideWhenUsed="0"/>
+    <w:lsdException w:name="Dark List Accent 4" w:semiHidden="0" w:uiPriority="70" w:unhideWhenUsed="0"/>
+    <w:lsdException w:name="Colorful Shading Accent 4" w:semiHidden="0" w:uiPriority="71" w:unhideWhenUsed="0"/>
+    <w:lsdException w:name="Colorful List Accent 4" w:semiHidden="0" w:uiPriority="72" w:unhideWhenUsed="0"/>
+    <w:lsdException w:name="Colorful Grid Accent 4" w:semiHidden="0" w:uiPriority="73" w:unhideWhenUsed="0"/>
+    <w:lsdException w:name="Light Shading Accent 5" w:semiHidden="0" w:uiPriority="60" w:unhideWhenUsed="0"/>
+    <w:lsdException w:name="Light List Accent 5" w:semiHidden="0" w:uiPriority="61" w:unhideWhenUsed="0"/>
+    <w:lsdException w:name="Light Grid Accent 5" w:semiHidden="0" w:uiPriority="62" w:unhideWhenUsed="0"/>
+    <w:lsdException w:name="Medium Shading 1 Accent 5" w:semiHidden="0" w:uiPriority="63" w:unhideWhenUsed="0"/>
+    <w:lsdException w:name="Medium Shading 2 Accent 5" w:semiHidden="0" w:uiPriority="64" w:unhideWhenUsed="0"/>
+    <w:lsdException w:name="Medium List 1 Accent 5" w:semiHidden="0" w:uiPriority="65" w:unhideWhenUsed="0"/>
+    <w:lsdException w:name="Medium List 2 Accent 5" w:semiHidden="0" w:uiPriority="66" w:unhideWhenUsed="0"/>
+    <w:lsdException w:name="Medium Grid 1 Accent 5" w:semiHidden="0" w:uiPriority="67" w:unhideWhenUsed="0"/>
+    <w:lsdException w:name="Medium Grid 2 Accent 5" w:semiHidden="0" w:uiPriority="68" w:unhideWhenUsed="0"/>
+    <w:lsdException w:name="Medium Grid 3 Accent 5" w:semiHidden="0" w:uiPriority="69" w:unhideWhenUsed="0"/>
+    <w:lsdException w:name="Dark List Accent 5" w:semiHidden="0" w:uiPriority="70" w:unhideWhenUsed="0"/>
+    <w:lsdException w:name="Colorful Shading Accent 5" w:semiHidden="0" w:uiPriority="71" w:unhideWhenUsed="0"/>
+    <w:lsdException w:name="Colorful List Accent 5" w:semiHidden="0" w:uiPriority="72" w:unhideWhenUsed="0"/>
+    <w:lsdException w:name="Colorful Grid Accent 5" w:semiHidden="0" w:uiPriority="73" w:unhideWhenUsed="0"/>
+    <w:lsdException w:name="Light Shading Accent 6" w:semiHidden="0" w:uiPriority="60" w:unhideWhenUsed="0"/>
+    <w:lsdException w:name="Light List Accent 6" w:semiHidden="0" w:uiPriority="61" w:unhideWhenUsed="0"/>
+    <w:lsdException w:name="Light Grid Accent 6" w:semiHidden="0" w:uiPriority="62" w:unhideWhenUsed="0"/>
+    <w:lsdException w:name="Medium Shading 1 Accent 6" w:semiHidden="0" w:uiPriority="63" w:unhideWhenUsed="0"/>
+    <w:lsdException w:name="Medium Shading 2 Accent 6" w:semiHidden="0" w:uiPriority="64" w:unhideWhenUsed="0"/>
+    <w:lsdException w:name="Medium List 1 Accent 6" w:semiHidden="0" w:uiPriority="65" w:unhideWhenUsed="0"/>
+    <w:lsdException w:name="Medium List 2 Accent 6" w:semiHidden="0" w:uiPriority="66" w:unhideWhenUsed="0"/>
+    <w:lsdException w:name="Medium Grid 1 Accent 6" w:semiHidden="0" w:uiPriority="67" w:unhideWhenUsed="0"/>
+    <w:lsdException w:name="Medium Grid 2 Accent 6" w:semiHidden="0" w:uiPriority="68" w:unhideWhenUsed="0"/>
+    <w:lsdException w:name="Medium Grid 3 Accent 6" w:semiHidden="0" w:uiPriority="69" w:unhideWhenUsed="0"/>
+    <w:lsdException w:name="Dark List Accent 6" w:semiHidden="0" w:uiPriority="70" w:unhideWhenUsed="0"/>
+    <w:lsdException w:name="Colorful Shading Accent 6" w:semiHidden="0" w:uiPriority="71" w:unhideWhenUsed="0"/>
+    <w:lsdException w:name="Colorful List Accent 6" w:semiHidden="0" w:uiPriority="72" w:unhideWhenUsed="0"/>
+    <w:lsdException w:name="Colorful Grid Accent 6" w:semiHidden="0" w:uiPriority="73" w:unhideWhenUsed="0"/>
+    <w:lsdException w:name="Subtle Emphasis" w:semiHidden="0" w:uiPriority="19" w:unhideWhenUsed="0" w:qFormat="1"/>
+    <w:lsdException w:name="Intense Emphasis" w:semiHidden="0" w:uiPriority="21" w:unhideWhenUsed="0" w:qFormat="1"/>
+    <w:lsdException w:name="Subtle Reference" w:semiHidden="0" w:uiPriority="31" w:unhideWhenUsed="0" w:qFormat="1"/>
+    <w:lsdException w:name="Intense Reference" w:semiHidden="0" w:uiPriority="32" w:unhideWhenUsed="0" w:qFormat="1"/>
+    <w:lsdException w:name="Book Title" w:semiHidden="0" w:uiPriority="33" w:unhideWhenUsed="0" w:qFormat="1"/>
+    <w:lsdException w:name="Bibliography" w:uiPriority="37"/>
+    <w:lsdException w:name="TOC Heading" w:uiPriority="39" w:qFormat="1"/>
+  </w:latentStyles>
+  <w:style w:type="paragraph" w:default="1" w:styleId="Normal">
+    <w:name w:val="Normal"/>
+    <w:qFormat/>
+  </w:style>
+  <w:style w:type="paragraph" w:styleId="Heading1">
+    <w:name w:val="heading 1"/>
+    <w:basedOn w:val="Normal"/>
+    <w:next w:val="Normal"/>
+    <w:link w:val="Heading1Char"/>
+    <w:uiPriority w:val="9"/>
+    <w:qFormat/>
+    <w:rsid w:val="00907262"/>
+    <w:pPr>
+      <w:keepNext/>
+      <w:keepLines/>
+      <w:spacing w:before="240" w:after="0"/>
+      <w:outlineLvl w:val="0"/>
+    </w:pPr>
+    <w:rPr>
+      <w:rFonts w:asciiTheme="majorHAnsi" w:eastAsiaTheme="majorEastAsia" w:hAnsiTheme="majorHAnsi" w:cstheme="majorBidi"/>
+      <w:color w:val="2E74B5" w:themeColor="accent1" w:themeShade="BF"/>
+      <w:sz w:val="32"/>
+      <w:szCs w:val="32"/>
+    </w:rPr>
+  </w:style>
+  <w:style w:type="paragraph" w:styleId="Heading2">
+    <w:name w:val="heading 2"/>
+    <w:basedOn w:val="Normal"/>
+    <w:next w:val="Normal"/>
+    <w:link w:val="Heading2Char"/>
+    <w:uiPriority w:val="9"/>
+    <w:semiHidden/>
+    <w:unhideWhenUsed/>
+    <w:qFormat/>
+    <w:rsid w:val="00B956CE"/>
+    <w:pPr>
+      <w:keepNext/>
+      <w:keepLines/>
+      <w:spacing w:before="40" w:after="0"/>
+      <w:outlineLvl w:val="1"/>
+    </w:pPr>
+    <w:rPr>
+      <w:rFonts w:asciiTheme="majorHAnsi" w:eastAsiaTheme="majorEastAsia" w:hAnsiTheme="majorHAnsi" w:cstheme="majorBidi"/>
+      <w:color w:val="2E74B5" w:themeColor="accent1" w:themeShade="BF"/>
+      <w:sz w:val="26"/>
+      <w:szCs w:val="26"/>
+    </w:rPr>
+  </w:style>
+  <w:style w:type="paragraph" w:styleId="Heading3">
+    <w:name w:val="heading 3"/>
+    <w:basedOn w:val="Normal"/>
+    <w:next w:val="Normal"/>
+    <w:link w:val="Heading3Char"/>
+    <w:uiPriority w:val="9"/>
+    <w:unhideWhenUsed/>
+    <w:qFormat/>
+    <w:rsid w:val="00B956CE"/>
+    <w:pPr>
+      <w:keepNext/>
+      <w:keepLines/>
+      <w:spacing w:before="40" w:after="0"/>
+      <w:outlineLvl w:val="2"/>
+    </w:pPr>
+    <w:rPr>
+      <w:rFonts w:asciiTheme="majorHAnsi" w:eastAsiaTheme="majorEastAsia" w:hAnsiTheme="majorHAnsi" w:cstheme="majorBidi"/>
+      <w:color w:val="1F4D78" w:themeColor="accent1" w:themeShade="7F"/>
+      <w:sz w:val="24"/>
+      <w:szCs w:val="24"/>
+    </w:rPr>
+  </w:style>
+  <w:style w:type="character" w:default="1" w:styleId="DefaultParagraphFont">
+    <w:name w:val="Default Paragraph Font"/>
+    <w:uiPriority w:val="1"/>
+    <w:semiHidden/>
+    <w:unhideWhenUsed/>
+  </w:style>
+  <w:style w:type="table" w:default="1" w:styleId="TableNormal">
+    <w:name w:val="Normal Table"/>
+    <w:uiPriority w:val="99"/>
+    <w:semiHidden/>
+    <w:unhideWhenUsed/>
+    <w:tblPr>
+      <w:tblInd w:w="0" w:type="dxa"/>
+      <w:tblCellMar>
+        <w:top w:w="0" w:type="dxa"/>
+        <w:left w:w="108" w:type="dxa"/>
+        <w:bottom w:w="0" w:type="dxa"/>
+        <w:right w:w="108" w:type="dxa"/>
+      </w:tblCellMar>
+    </w:tblPr>
+  </w:style>
+  <w:style w:type="numbering" w:default="1" w:styleId="NoList">
+    <w:name w:val="No List"/>
+    <w:uiPriority w:val="99"/>
+    <w:semiHidden/>
+    <w:unhideWhenUsed/>
+  </w:style>
+  <w:style w:type="character" w:customStyle="1" w:styleId="Heading1Char">
+    <w:name w:val="Heading 1 Char"/>
+    <w:basedOn w:val="DefaultParagraphFont"/>
+    <w:link w:val="Heading1"/>
+    <w:uiPriority w:val="9"/>
+    <w:rsid w:val="00907262"/>
+    <w:rPr>
+      <w:rFonts w:asciiTheme="majorHAnsi" w:eastAsiaTheme="majorEastAsia" w:hAnsiTheme="majorHAnsi" w:cstheme="majorBidi"/>
+      <w:color w:val="2E74B5" w:themeColor="accent1" w:themeShade="BF"/>
+      <w:sz w:val="32"/>
+      <w:szCs w:val="32"/>
+    </w:rPr>
+  </w:style>
+  <w:style w:type="paragraph" w:styleId="TOCHeading">
+    <w:name w:val="TOC Heading"/>
+    <w:basedOn w:val="Heading1"/>
+    <w:next w:val="Normal"/>
+    <w:uiPriority w:val="39"/>
+    <w:unhideWhenUsed/>
+    <w:qFormat/>
+    <w:rsid w:val="00907262"/>
+    <w:pPr>
+      <w:outlineLvl w:val="9"/>
+    </w:pPr>
+  </w:style>
+  <w:style w:type="paragraph" w:styleId="TOC2">
+    <w:name w:val="toc 2"/>
+    <w:basedOn w:val="Normal"/>
+    <w:next w:val="Normal"/>
+    <w:autoRedefine/>
+    <w:uiPriority w:val="39"/>
+    <w:unhideWhenUsed/>
+    <w:rsid w:val="00907262"/>
+    <w:pPr>
+      <w:spacing w:after="100"/>
+      <w:ind w:left="220"/>
+    </w:pPr>
+    <w:rPr>
+      <w:rFonts w:eastAsiaTheme="minorEastAsia" w:cs="Times New Roman"/>
+    </w:rPr>
+  </w:style>
+  <w:style w:type="paragraph" w:styleId="TOC1">
+    <w:name w:val="toc 1"/>
+    <w:basedOn w:val="Normal"/>
+    <w:next w:val="Normal"/>
+    <w:autoRedefine/>
+    <w:uiPriority w:val="39"/>
+    <w:unhideWhenUsed/>
+    <w:rsid w:val="00907262"/>
+    <w:pPr>
+      <w:spacing w:after="100"/>
+    </w:pPr>
+    <w:rPr>
+      <w:rFonts w:eastAsiaTheme="minorEastAsia" w:cs="Times New Roman"/>
+    </w:rPr>
+  </w:style>
+  <w:style w:type="paragraph" w:styleId="TOC3">
+    <w:name w:val="toc 3"/>
+    <w:basedOn w:val="Normal"/>
+    <w:next w:val="Normal"/>
+    <w:autoRedefine/>
+    <w:uiPriority w:val="39"/>
+    <w:unhideWhenUsed/>
+    <w:rsid w:val="00907262"/>
+    <w:pPr>
+      <w:spacing w:after="100"/>
+      <w:ind w:left="440"/>
+    </w:pPr>
+    <w:rPr>
+      <w:rFonts w:eastAsiaTheme="minorEastAsia" w:cs="Times New Roman"/>
+    </w:rPr>
+  </w:style>
+  <w:style w:type="paragraph" w:styleId="ListParagraph">
+    <w:name w:val="List Paragraph"/>
+    <w:basedOn w:val="Normal"/>
+    <w:uiPriority w:val="34"/>
+    <w:qFormat/>
+    <w:rsid w:val="00717F18"/>
+    <w:pPr>
+      <w:ind w:left="720"/>
+      <w:contextualSpacing/>
+    </w:pPr>
+  </w:style>
+  <w:style w:type="character" w:styleId="Hyperlink">
+    <w:name w:val="Hyperlink"/>
+    <w:basedOn w:val="DefaultParagraphFont"/>
+    <w:uiPriority w:val="99"/>
+    <w:unhideWhenUsed/>
+    <w:rsid w:val="00717F18"/>
+    <w:rPr>
+      <w:color w:val="0563C1" w:themeColor="hyperlink"/>
+      <w:u w:val="single"/>
+    </w:rPr>
+  </w:style>
+  <w:style w:type="paragraph" w:styleId="Header">
+    <w:name w:val="header"/>
+    <w:basedOn w:val="Normal"/>
+    <w:link w:val="HeaderChar"/>
+    <w:uiPriority w:val="99"/>
+    <w:unhideWhenUsed/>
+    <w:rsid w:val="00717F18"/>
+    <w:pPr>
+      <w:tabs>
+        <w:tab w:val="center" w:pos="4680"/>
+        <w:tab w:val="right" w:pos="9360"/>
+      </w:tabs>
+      <w:spacing w:after="0" w:line="240" w:lineRule="auto"/>
+    </w:pPr>
+  </w:style>
+  <w:style w:type="character" w:customStyle="1" w:styleId="HeaderChar">
+    <w:name w:val="Header Char"/>
+    <w:basedOn w:val="DefaultParagraphFont"/>
+    <w:link w:val="Header"/>
+    <w:uiPriority w:val="99"/>
+    <w:rsid w:val="00717F18"/>
+  </w:style>
+  <w:style w:type="paragraph" w:styleId="Footer">
+    <w:name w:val="footer"/>
+    <w:basedOn w:val="Normal"/>
+    <w:link w:val="FooterChar"/>
+    <w:uiPriority w:val="99"/>
+    <w:unhideWhenUsed/>
+    <w:rsid w:val="00717F18"/>
+    <w:pPr>
+      <w:tabs>
+        <w:tab w:val="center" w:pos="4680"/>
+        <w:tab w:val="right" w:pos="9360"/>
+      </w:tabs>
+      <w:spacing w:after="0" w:line="240" w:lineRule="auto"/>
+    </w:pPr>
+  </w:style>
+  <w:style w:type="character" w:customStyle="1" w:styleId="FooterChar">
+    <w:name w:val="Footer Char"/>
+    <w:basedOn w:val="DefaultParagraphFont"/>
+    <w:link w:val="Footer"/>
+    <w:uiPriority w:val="99"/>
+    <w:rsid w:val="00717F18"/>
+  </w:style>
+  <w:style w:type="paragraph" w:styleId="NoSpacing">
+    <w:name w:val="No Spacing"/>
+    <w:uiPriority w:val="1"/>
+    <w:qFormat/>
+    <w:rsid w:val="00717F18"/>
+    <w:pPr>
+      <w:spacing w:after="0" w:line="240" w:lineRule="auto"/>
+    </w:pPr>
+  </w:style>
+  <w:style w:type="character" w:customStyle="1" w:styleId="Heading2Char">
+    <w:name w:val="Heading 2 Char"/>
+    <w:basedOn w:val="DefaultParagraphFont"/>
+    <w:link w:val="Heading2"/>
+    <w:uiPriority w:val="9"/>
+    <w:semiHidden/>
+    <w:rsid w:val="00B956CE"/>
+    <w:rPr>
+      <w:rFonts w:asciiTheme="majorHAnsi" w:eastAsiaTheme="majorEastAsia" w:hAnsiTheme="majorHAnsi" w:cstheme="majorBidi"/>
+      <w:color w:val="2E74B5" w:themeColor="accent1" w:themeShade="BF"/>
+      <w:sz w:val="26"/>
+      <w:szCs w:val="26"/>
+    </w:rPr>
+  </w:style>
+  <w:style w:type="character" w:customStyle="1" w:styleId="Heading3Char">
+    <w:name w:val="Heading 3 Char"/>
+    <w:basedOn w:val="DefaultParagraphFont"/>
+    <w:link w:val="Heading3"/>
+    <w:uiPriority w:val="9"/>
+    <w:rsid w:val="00B956CE"/>
+    <w:rPr>
+      <w:rFonts w:asciiTheme="majorHAnsi" w:eastAsiaTheme="majorEastAsia" w:hAnsiTheme="majorHAnsi" w:cstheme="majorBidi"/>
+      <w:color w:val="1F4D78" w:themeColor="accent1" w:themeShade="7F"/>
+      <w:sz w:val="24"/>
+      <w:szCs w:val="24"/>
+    </w:rPr>
+  </w:style>
+  <w:style w:type="paragraph" w:styleId="BalloonText">
+    <w:name w:val="Balloon Text"/>
+    <w:basedOn w:val="Normal"/>
+    <w:link w:val="BalloonTextChar"/>
+    <w:uiPriority w:val="99"/>
+    <w:semiHidden/>
+    <w:unhideWhenUsed/>
+    <w:rsid w:val="002E672D"/>
+    <w:pPr>
+      <w:spacing w:after="0" w:line="240" w:lineRule="auto"/>
+    </w:pPr>
+    <w:rPr>
+      <w:rFonts w:ascii="Lucida Grande" w:hAnsi="Lucida Grande"/>
+      <w:sz w:val="18"/>
+      <w:szCs w:val="18"/>
+    </w:rPr>
+  </w:style>
+  <w:style w:type="character" w:customStyle="1" w:styleId="BalloonTextChar">
+    <w:name w:val="Balloon Text Char"/>
+    <w:basedOn w:val="DefaultParagraphFont"/>
+    <w:link w:val="BalloonText"/>
+    <w:uiPriority w:val="99"/>
+    <w:semiHidden/>
+    <w:rsid w:val="002E672D"/>
+    <w:rPr>
+      <w:rFonts w:ascii="Lucida Grande" w:hAnsi="Lucida Grande"/>
+      <w:sz w:val="18"/>
+      <w:szCs w:val="18"/>
+    </w:rPr>
+  </w:style>
 </w:styles>
 </file>
 
@@ -6450,7 +6849,7 @@
     </a:clrScheme>
     <a:fontScheme name="Office">
       <a:majorFont>
-        <a:latin typeface="Calibri Light" panose="020F0302020204030204"/>
+        <a:latin typeface="Calibri Light"/>
         <a:ea typeface=""/>
         <a:cs typeface=""/>
         <a:font script="Jpan" typeface="ＭＳ ゴシック"/>
@@ -6485,7 +6884,7 @@
         <a:font script="Geor" typeface="Sylfaen"/>
       </a:majorFont>
       <a:minorFont>
-        <a:latin typeface="Calibri" panose="020F0502020204030204"/>
+        <a:latin typeface="Calibri"/>
         <a:ea typeface=""/>
         <a:cs typeface=""/>
         <a:font script="Jpan" typeface="ＭＳ 明朝"/>
@@ -6662,7 +7061,7 @@
   <a:extraClrSchemeLst/>
   <a:extLst>
     <a:ext uri="{05A4C25C-085E-4340-85A3-A5531E510DB2}">
-      <thm15:themeFamily xmlns:thm15="http://schemas.microsoft.com/office/thememl/2012/main" name="Office Theme" id="{62F939B6-93AF-4DB8-9C6B-D6C7DFDC589F}" vid="{4A3C46E8-61CC-4603-A589-7422A47A8E4A}"/>
+      <thm15:themeFamily xmlns:thm15="http://schemas.microsoft.com/office/thememl/2012/main" xmlns="" name="Office Theme" id="{62F939B6-93AF-4DB8-9C6B-D6C7DFDC589F}" vid="{4A3C46E8-61CC-4603-A589-7422A47A8E4A}"/>
     </a:ext>
   </a:extLst>
 </a:theme>
@@ -6673,7 +7072,7 @@
 </file>
 
 <file path=customXml/itemProps1.xml><?xml version="1.0" encoding="utf-8"?>
-<ds:datastoreItem xmlns:ds="http://schemas.openxmlformats.org/officeDocument/2006/customXml" ds:itemID="{5F507CF3-C0A7-47D6-AE57-5FCADB0DA059}">
+<ds:datastoreItem xmlns:ds="http://schemas.openxmlformats.org/officeDocument/2006/customXml" ds:itemID="{A662A12F-F54C-4A42-A529-FB37EC124848}">
   <ds:schemaRefs>
     <ds:schemaRef ds:uri="http://schemas.openxmlformats.org/officeDocument/2006/bibliography"/>
   </ds:schemaRefs>

</xml_diff>